<commit_message>
Updated the requirements document
</commit_message>
<xml_diff>
--- a/AutoLocalize platform 2024.docx
+++ b/AutoLocalize platform 2024.docx
@@ -1,6 +1,6 @@
 
 <file path=word/document.xml><?xml version="1.0" encoding="utf-8"?>
-<w:document xmlns:wpc="http://schemas.microsoft.com/office/word/2010/wordprocessingCanvas" xmlns:cx="http://schemas.microsoft.com/office/drawing/2014/chartex" xmlns:cx1="http://schemas.microsoft.com/office/drawing/2015/9/8/chartex" xmlns:cx2="http://schemas.microsoft.com/office/drawing/2015/10/21/chartex" xmlns:cx3="http://schemas.microsoft.com/office/drawing/2016/5/9/chartex" xmlns:cx4="http://schemas.microsoft.com/office/drawing/2016/5/10/chartex" xmlns:cx5="http://schemas.microsoft.com/office/drawing/2016/5/11/chartex" xmlns:cx6="http://schemas.microsoft.com/office/drawing/2016/5/12/chartex" xmlns:cx7="http://schemas.microsoft.com/office/drawing/2016/5/13/chartex" xmlns:cx8="http://schemas.microsoft.com/office/drawing/2016/5/14/chartex" xmlns:mc="http://schemas.openxmlformats.org/markup-compatibility/2006" xmlns:aink="http://schemas.microsoft.com/office/drawing/2016/ink" xmlns:am3d="http://schemas.microsoft.com/office/drawing/2017/model3d" xmlns:o="urn:schemas-microsoft-com:office:office" xmlns:oel="http://schemas.microsoft.com/office/2019/extlst" xmlns:r="http://schemas.openxmlformats.org/officeDocument/2006/relationships" xmlns:m="http://schemas.openxmlformats.org/officeDocument/2006/math" xmlns:v="urn:schemas-microsoft-com:vml" xmlns:wp14="http://schemas.microsoft.com/office/word/2010/wordprocessingDrawing" xmlns:wp="http://schemas.openxmlformats.org/drawingml/2006/wordprocessingDrawing" xmlns:w10="urn:schemas-microsoft-com:office:word" xmlns:w="http://schemas.openxmlformats.org/wordprocessingml/2006/main" xmlns:w14="http://schemas.microsoft.com/office/word/2010/wordml" xmlns:w15="http://schemas.microsoft.com/office/word/2012/wordml" xmlns:w16cex="http://schemas.microsoft.com/office/word/2018/wordml/cex" xmlns:w16cid="http://schemas.microsoft.com/office/word/2016/wordml/cid" xmlns:w16="http://schemas.microsoft.com/office/word/2018/wordml" xmlns:w16sdtdh="http://schemas.microsoft.com/office/word/2020/wordml/sdtdatahash" xmlns:w16se="http://schemas.microsoft.com/office/word/2015/wordml/symex" xmlns:wpg="http://schemas.microsoft.com/office/word/2010/wordprocessingGroup" xmlns:wpi="http://schemas.microsoft.com/office/word/2010/wordprocessingInk" xmlns:wne="http://schemas.microsoft.com/office/word/2006/wordml" xmlns:wps="http://schemas.microsoft.com/office/word/2010/wordprocessingShape" mc:Ignorable="w14 w15 w16se w16cid w16 w16cex w16sdtdh wp14">
+<w:document xmlns:wpc="http://schemas.microsoft.com/office/word/2010/wordprocessingCanvas" xmlns:cx="http://schemas.microsoft.com/office/drawing/2014/chartex" xmlns:cx1="http://schemas.microsoft.com/office/drawing/2015/9/8/chartex" xmlns:cx2="http://schemas.microsoft.com/office/drawing/2015/10/21/chartex" xmlns:cx3="http://schemas.microsoft.com/office/drawing/2016/5/9/chartex" xmlns:cx4="http://schemas.microsoft.com/office/drawing/2016/5/10/chartex" xmlns:cx5="http://schemas.microsoft.com/office/drawing/2016/5/11/chartex" xmlns:cx6="http://schemas.microsoft.com/office/drawing/2016/5/12/chartex" xmlns:cx7="http://schemas.microsoft.com/office/drawing/2016/5/13/chartex" xmlns:cx8="http://schemas.microsoft.com/office/drawing/2016/5/14/chartex" xmlns:mc="http://schemas.openxmlformats.org/markup-compatibility/2006" xmlns:aink="http://schemas.microsoft.com/office/drawing/2016/ink" xmlns:am3d="http://schemas.microsoft.com/office/drawing/2017/model3d" xmlns:o="urn:schemas-microsoft-com:office:office" xmlns:oel="http://schemas.microsoft.com/office/2019/extlst" xmlns:r="http://schemas.openxmlformats.org/officeDocument/2006/relationships" xmlns:m="http://schemas.openxmlformats.org/officeDocument/2006/math" xmlns:v="urn:schemas-microsoft-com:vml" xmlns:wp14="http://schemas.microsoft.com/office/word/2010/wordprocessingDrawing" xmlns:wp="http://schemas.openxmlformats.org/drawingml/2006/wordprocessingDrawing" xmlns:w10="urn:schemas-microsoft-com:office:word" xmlns:w="http://schemas.openxmlformats.org/wordprocessingml/2006/main" xmlns:w14="http://schemas.microsoft.com/office/word/2010/wordml" xmlns:w15="http://schemas.microsoft.com/office/word/2012/wordml" xmlns:w16cex="http://schemas.microsoft.com/office/word/2018/wordml/cex" xmlns:w16cid="http://schemas.microsoft.com/office/word/2016/wordml/cid" xmlns:w16="http://schemas.microsoft.com/office/word/2018/wordml" xmlns:w16du="http://schemas.microsoft.com/office/word/2023/wordml/word16du" xmlns:w16sdtdh="http://schemas.microsoft.com/office/word/2020/wordml/sdtdatahash" xmlns:w16se="http://schemas.microsoft.com/office/word/2015/wordml/symex" xmlns:wpg="http://schemas.microsoft.com/office/word/2010/wordprocessingGroup" xmlns:wpi="http://schemas.microsoft.com/office/word/2010/wordprocessingInk" xmlns:wne="http://schemas.microsoft.com/office/word/2006/wordml" xmlns:wps="http://schemas.microsoft.com/office/word/2010/wordprocessingShape" mc:Ignorable="w14 w15 w16se w16cid w16 w16cex w16sdtdh w16du wp14">
   <w:body>
     <w:p>
       <w:pPr>
@@ -40,15 +40,7 @@
         <w:t xml:space="preserve"> calls. The types of websites targeted </w:t>
       </w:r>
       <w:r>
-        <w:t xml:space="preserve">in this project include, but are not limited </w:t>
-      </w:r>
-      <w:proofErr w:type="gramStart"/>
-      <w:r>
-        <w:t>to:</w:t>
-      </w:r>
-      <w:proofErr w:type="gramEnd"/>
-      <w:r>
-        <w:t xml:space="preserve"> web stores, blogs, content management systems (CMS), </w:t>
+        <w:t xml:space="preserve">in this project include, but are not limited to: web stores, blogs, content management systems (CMS), </w:t>
       </w:r>
       <w:r>
         <w:t xml:space="preserve">and enterprise systems. </w:t>
@@ -1428,7 +1420,7 @@
     </w:p>
     <w:p>
       <w:r>
-        <w:t>The primary audience for this document includes the project's software developers, project managers, and technical leads. Additionally, it serves as a reference for stakeholders such as product owners and clients who are involved in overseeing the project's progress. Readers are advised to begin with the introduction for a project overview and then proceed to specific sections as relevant to their needs.</w:t>
+        <w:t>The primary audience for this document includes the project's software developers, project managers, and technical leads. Additionally, it serves as a reference for stakeholders who are involved in overseeing the project's progress. Readers are advised to begin with the introduction for a project overview and then proceed to specific sections as relevant to their needs.</w:t>
       </w:r>
     </w:p>
     <w:p>
@@ -1449,7 +1441,13 @@
       </w:r>
       <w:proofErr w:type="spellEnd"/>
       <w:r>
-        <w:t xml:space="preserve"> platform encompasses the development of a comprehensive system capable of handling multiple languages (Japanese, English, Simplified Chinese, Traditional Chinese, and Korean) and is designed to integrate with various types of websites including e-commerce platforms, blogs, content management systems, and enterprise systems. The platform aims to streamline the localization process, reduce manual intervention, and maintain high-quality translation standards.</w:t>
+        <w:t xml:space="preserve"> platform encompasses the development of a comprehensive system capable of </w:t>
+      </w:r>
+      <w:r>
+        <w:t>localizing and translating online services in</w:t>
+      </w:r>
+      <w:r>
+        <w:t xml:space="preserve"> multiple languages (Japanese, English, Simplified Chinese, Traditional Chinese, and Korean) and is designed to integrate with various types of websites including e-commerce platforms, blogs, content management systems, and enterprise systems. The platform aims to streamline the localization process, reduce manual intervention, and maintain high-quality translation standards.</w:t>
       </w:r>
     </w:p>
     <w:p/>
@@ -1492,23 +1490,79 @@
       </w:r>
     </w:p>
     <w:p>
-      <w:r>
-        <w:t>Automatic String Detection and Extraction: Identifies and extracts translatable content from websites automatically.</w:t>
-      </w:r>
-    </w:p>
-    <w:p>
-      <w:r>
-        <w:t>Real-time Localization and Translation Workflow: Manages the translation process dynamically as content changes.</w:t>
-      </w:r>
-    </w:p>
-    <w:p>
-      <w:r>
-        <w:t>Quality Evaluation and Review Processes: Ensures the accuracy and appropriateness of translations through rigorous review mechanisms.</w:t>
-      </w:r>
-    </w:p>
-    <w:p>
-      <w:r>
-        <w:t>Continuous Localization and Multilingual Build Generation: Updates and generates localized content continuously as part of an ongoing process.</w:t>
+      <w:pPr>
+        <w:pStyle w:val="ListParagraph"/>
+        <w:numPr>
+          <w:ilvl w:val="0"/>
+          <w:numId w:val="4"/>
+        </w:numPr>
+      </w:pPr>
+      <w:r>
+        <w:rPr>
+          <w:b/>
+          <w:bCs/>
+        </w:rPr>
+        <w:t>Automatic String Detection and Extraction:</w:t>
+      </w:r>
+      <w:r>
+        <w:t xml:space="preserve"> Identifies and extracts translatable content from websites automatically.</w:t>
+      </w:r>
+    </w:p>
+    <w:p>
+      <w:pPr>
+        <w:pStyle w:val="ListParagraph"/>
+        <w:numPr>
+          <w:ilvl w:val="0"/>
+          <w:numId w:val="4"/>
+        </w:numPr>
+      </w:pPr>
+      <w:r>
+        <w:rPr>
+          <w:b/>
+          <w:bCs/>
+        </w:rPr>
+        <w:t>Real-time Localization and Translation Workflow:</w:t>
+      </w:r>
+      <w:r>
+        <w:t xml:space="preserve"> Manages the translation process dynamically as content changes.</w:t>
+      </w:r>
+    </w:p>
+    <w:p>
+      <w:pPr>
+        <w:pStyle w:val="ListParagraph"/>
+        <w:numPr>
+          <w:ilvl w:val="0"/>
+          <w:numId w:val="4"/>
+        </w:numPr>
+      </w:pPr>
+      <w:r>
+        <w:rPr>
+          <w:b/>
+          <w:bCs/>
+        </w:rPr>
+        <w:t>Quality Evaluation and Review Processes:</w:t>
+      </w:r>
+      <w:r>
+        <w:t xml:space="preserve"> Ensures the accuracy and appropriateness of translations through rigorous review mechanisms.</w:t>
+      </w:r>
+    </w:p>
+    <w:p>
+      <w:pPr>
+        <w:pStyle w:val="ListParagraph"/>
+        <w:numPr>
+          <w:ilvl w:val="0"/>
+          <w:numId w:val="4"/>
+        </w:numPr>
+      </w:pPr>
+      <w:r>
+        <w:rPr>
+          <w:b/>
+          <w:bCs/>
+        </w:rPr>
+        <w:t>Continuous Localization and Multilingual Build Generation:</w:t>
+      </w:r>
+      <w:r>
+        <w:t xml:space="preserve"> Updates and generates localized content continuously as part of an ongoing process.</w:t>
       </w:r>
     </w:p>
     <w:p>
@@ -1521,7 +1575,25 @@
     </w:p>
     <w:p>
       <w:r>
-        <w:t>The platform will cater to various user roles including administrators who manage website configurations, content creators who monitor content changes, and translators who engage in the translation and review processes. The system will provide tailored interfaces for each user type, emphasizing ease of use and minimal technical complexity.</w:t>
+        <w:t xml:space="preserve">The platform will cater to various user roles including administrators who manage website </w:t>
+      </w:r>
+      <w:r>
+        <w:t>registrations for onboarding</w:t>
+      </w:r>
+      <w:r>
+        <w:t xml:space="preserve">, content creators who monitor content changes, and translators who engage in the </w:t>
+      </w:r>
+      <w:r>
+        <w:t>post-editing, proofreading,</w:t>
+      </w:r>
+      <w:r>
+        <w:t xml:space="preserve"> and review processes</w:t>
+      </w:r>
+      <w:r>
+        <w:t xml:space="preserve"> of translated content</w:t>
+      </w:r>
+      <w:r>
+        <w:t>. The system will provide tailored interfaces for each user type, emphasizing ease of use and minimal technical complexity.</w:t>
       </w:r>
     </w:p>
     <w:p>
@@ -1539,7 +1611,10 @@
       </w:r>
       <w:proofErr w:type="spellEnd"/>
       <w:r>
-        <w:t xml:space="preserve"> will be developed using the Python programming language with Django as the web application framework. The platform is intended to be deployed in a cloud-based environment to ensure scalability and reliability, with support for both Windows and Linux operating systems.</w:t>
+        <w:t xml:space="preserve"> will be developed using the Python programming language with Django as the web application framework. The platform is intended to be deployed in a cloud-based environment to ensure scalability and reliability, with </w:t>
+      </w:r>
+      <w:r>
+        <w:t>a responsive user interface that is compatible with various device screens.</w:t>
       </w:r>
     </w:p>
     <w:p/>
@@ -1597,17 +1672,68 @@
     </w:p>
     <w:p>
       <w:r>
-        <w:t>FR1: The system must provide a user-friendly interface for website registration, allowing users to define and store the source tree and structure of the website.</w:t>
-      </w:r>
-    </w:p>
-    <w:p>
-      <w:r>
-        <w:t>FR2: Two options must be available for scraping content: direct copying of HTML files or extraction of localizable elements from existing pages.</w:t>
-      </w:r>
-    </w:p>
-    <w:p>
-      <w:r>
-        <w:t>FR3: The initiation of the localization process must be automated upon completion of the registration, triggering the string detection component.</w:t>
+        <w:rPr>
+          <w:b/>
+          <w:bCs/>
+        </w:rPr>
+        <w:t>FR1:</w:t>
+      </w:r>
+      <w:r>
+        <w:t xml:space="preserve"> The system must provide a user-friendly interface for website registration, allowing users to define and store the source tree and structure of the website.</w:t>
+      </w:r>
+    </w:p>
+    <w:p>
+      <w:r>
+        <w:rPr>
+          <w:b/>
+          <w:bCs/>
+        </w:rPr>
+        <w:t>FR2:</w:t>
+      </w:r>
+      <w:r>
+        <w:t xml:space="preserve"> Two options must be available for scraping content: </w:t>
+      </w:r>
+    </w:p>
+    <w:p>
+      <w:pPr>
+        <w:pStyle w:val="ListParagraph"/>
+        <w:numPr>
+          <w:ilvl w:val="0"/>
+          <w:numId w:val="5"/>
+        </w:numPr>
+      </w:pPr>
+      <w:r>
+        <w:t>D</w:t>
+      </w:r>
+      <w:r>
+        <w:t>irect copying of HTML files</w:t>
+      </w:r>
+      <w:r>
+        <w:t xml:space="preserve"> from a provided URL of a live website.</w:t>
+      </w:r>
+    </w:p>
+    <w:p>
+      <w:pPr>
+        <w:pStyle w:val="ListParagraph"/>
+        <w:numPr>
+          <w:ilvl w:val="0"/>
+          <w:numId w:val="5"/>
+        </w:numPr>
+      </w:pPr>
+      <w:r>
+        <w:t>Direct copying of HTML files from a base directory path of a locally available website files.</w:t>
+      </w:r>
+    </w:p>
+    <w:p>
+      <w:r>
+        <w:rPr>
+          <w:b/>
+          <w:bCs/>
+        </w:rPr>
+        <w:t>FR3:</w:t>
+      </w:r>
+      <w:r>
+        <w:t xml:space="preserve"> The initiation of the localization process must be automated upon completion of the registration, triggering the string detection component.</w:t>
       </w:r>
     </w:p>
     <w:p>
@@ -1655,12 +1781,26 @@
     </w:p>
     <w:p>
       <w:r>
-        <w:t>FR4: Extract text content from HTML elements and replace them with localization placeholders, while storing original strings in a structured format.</w:t>
-      </w:r>
-    </w:p>
-    <w:p>
-      <w:r>
-        <w:t>FR5: Ensure that all extracted data is systematically stored in a dedicated directory within the platform's filesystem, maintaining a clear association between original files and their translations.</w:t>
+        <w:rPr>
+          <w:b/>
+          <w:bCs/>
+        </w:rPr>
+        <w:t>FR4:</w:t>
+      </w:r>
+      <w:r>
+        <w:t xml:space="preserve"> Extract text content from HTML elements and replace them with localization placeholders, while storing original strings in a structured format.</w:t>
+      </w:r>
+    </w:p>
+    <w:p>
+      <w:r>
+        <w:rPr>
+          <w:b/>
+          <w:bCs/>
+        </w:rPr>
+        <w:t>FR5:</w:t>
+      </w:r>
+      <w:r>
+        <w:t xml:space="preserve"> Ensure that all extracted data is systematically stored in a dedicated directory within the platform's filesystem, maintaining a clear association between original files and their translations.</w:t>
       </w:r>
     </w:p>
     <w:p>
@@ -1688,6 +1828,7 @@
     </w:p>
     <w:p>
       <w:r>
+        <w:lastRenderedPageBreak/>
         <w:t>This tool manages the end-to-end translation workflow, interfacing with a Translation Management Server (TMS) to handle the submission of texts for translation and the integration of returned translations back into the website content.</w:t>
       </w:r>
     </w:p>
@@ -1703,18 +1844,49 @@
           <w:b/>
           <w:bCs/>
         </w:rPr>
-        <w:lastRenderedPageBreak/>
         <w:t>Functional Requirements:</w:t>
       </w:r>
     </w:p>
     <w:p>
       <w:r>
-        <w:t>FR6: The system must dynamically respond to changes in translation files, automatically updating content as new translations are available.</w:t>
-      </w:r>
-    </w:p>
-    <w:p>
-      <w:r>
-        <w:t>FR7: Post-translation, the system should ensure that updated content is accurately reflected on the live website, following a final quality check.</w:t>
+        <w:rPr>
+          <w:b/>
+          <w:bCs/>
+        </w:rPr>
+        <w:t>FR6:</w:t>
+      </w:r>
+      <w:r>
+        <w:t xml:space="preserve"> The system must dynamically respond to changes in translation files automatically updating content as new translations are available.</w:t>
+      </w:r>
+    </w:p>
+    <w:p>
+      <w:r>
+        <w:rPr>
+          <w:b/>
+          <w:bCs/>
+        </w:rPr>
+        <w:t>FR7:</w:t>
+      </w:r>
+      <w:r>
+        <w:t xml:space="preserve"> </w:t>
+      </w:r>
+      <w:r>
+        <w:t xml:space="preserve">Upon completion of the </w:t>
+      </w:r>
+      <w:r>
+        <w:t>translation</w:t>
+      </w:r>
+      <w:r>
+        <w:t xml:space="preserve"> process,</w:t>
+      </w:r>
+      <w:r>
+        <w:t xml:space="preserve"> the system should ensure that updated content is accurately reflected on the live website following a final quality </w:t>
+      </w:r>
+      <w:r>
+        <w:t>assurance process</w:t>
+      </w:r>
+      <w:r>
+        <w:t>.</w:t>
       </w:r>
     </w:p>
     <w:p>
@@ -1742,7 +1914,10 @@
     </w:p>
     <w:p>
       <w:r>
-        <w:t>Establishes a comprehensive process for the evaluation and revision of translated content, ensuring it meets quality standards and is contextually appropriate before final approval and publication.</w:t>
+        <w:t>This component e</w:t>
+      </w:r>
+      <w:r>
+        <w:t>stablishes a comprehensive process for the evaluation and revision of translated content, ensuring it meets quality standards and is contextually appropriate before final approval and publication.</w:t>
       </w:r>
     </w:p>
     <w:p>
@@ -1762,12 +1937,26 @@
     </w:p>
     <w:p>
       <w:r>
-        <w:t>FR8: Implement robust version control mechanisms for all translations to track changes and maintain historical data for audits.</w:t>
-      </w:r>
-    </w:p>
-    <w:p>
-      <w:r>
-        <w:t>FR9: Support a multi-tier review system that allows designated users to approve, reject, or suggest modifications to translations based on predefined roles and permissions.</w:t>
+        <w:rPr>
+          <w:b/>
+          <w:bCs/>
+        </w:rPr>
+        <w:t>FR8:</w:t>
+      </w:r>
+      <w:r>
+        <w:t xml:space="preserve"> Implement robust version control mechanisms for all translations to track changes and maintain historical data for audits.</w:t>
+      </w:r>
+    </w:p>
+    <w:p>
+      <w:r>
+        <w:rPr>
+          <w:b/>
+          <w:bCs/>
+        </w:rPr>
+        <w:t>FR9:</w:t>
+      </w:r>
+      <w:r>
+        <w:t xml:space="preserve"> Support a multi-tier review system that allows designated users to approve, reject, or suggest modifications to translations based on predefined roles and permissions.</w:t>
       </w:r>
     </w:p>
     <w:p>
@@ -1795,15 +1984,34 @@
     </w:p>
     <w:p>
       <w:r>
-        <w:t xml:space="preserve">Automates the continuous integration of changes in the website content, ensuring that all updates are promptly </w:t>
-      </w:r>
-      <w:proofErr w:type="gramStart"/>
-      <w:r>
-        <w:t>localized</w:t>
-      </w:r>
-      <w:proofErr w:type="gramEnd"/>
-      <w:r>
-        <w:t xml:space="preserve"> and that the translation reflects the most current version of the website.</w:t>
+        <w:t>This component a</w:t>
+      </w:r>
+      <w:r>
+        <w:t>utomates the continuous integration of changes in the website content</w:t>
+      </w:r>
+      <w:r>
+        <w:t xml:space="preserve"> </w:t>
+      </w:r>
+      <w:r>
+        <w:t xml:space="preserve">ensuring that all updates are promptly localized </w:t>
+      </w:r>
+      <w:r>
+        <w:t>and translated. It also ensures</w:t>
+      </w:r>
+      <w:r>
+        <w:t xml:space="preserve"> that the translation</w:t>
+      </w:r>
+      <w:r>
+        <w:t>s are up-to-date and are</w:t>
+      </w:r>
+      <w:r>
+        <w:t xml:space="preserve"> reflect</w:t>
+      </w:r>
+      <w:r>
+        <w:t xml:space="preserve">ed in </w:t>
+      </w:r>
+      <w:r>
+        <w:t>the most current version of the website.</w:t>
       </w:r>
     </w:p>
     <w:p>
@@ -1823,12 +2031,38 @@
     </w:p>
     <w:p>
       <w:r>
-        <w:t>FR10: Detect and automatically process textual or structural changes on the website, triggering localization updates as needed.</w:t>
-      </w:r>
-    </w:p>
-    <w:p>
-      <w:r>
-        <w:t>FR11: Implement mechanisms to automatically capture and utilize screenshots for quality assurance and linguistic reviews, facilitating accurate reviews and feedback.</w:t>
+        <w:rPr>
+          <w:b/>
+          <w:bCs/>
+        </w:rPr>
+        <w:t>FR10:</w:t>
+      </w:r>
+      <w:r>
+        <w:t xml:space="preserve"> Detect and automatically process textual or structural changes on the website</w:t>
+      </w:r>
+      <w:r>
+        <w:t xml:space="preserve"> </w:t>
+      </w:r>
+      <w:r>
+        <w:t>triggering localization updates as needed.</w:t>
+      </w:r>
+    </w:p>
+    <w:p>
+      <w:r>
+        <w:rPr>
+          <w:b/>
+          <w:bCs/>
+        </w:rPr>
+        <w:t>FR11:</w:t>
+      </w:r>
+      <w:r>
+        <w:t xml:space="preserve"> Implement mechanisms to automatically capture and utilize screenshots for quality assurance and linguistic reviews facilitating </w:t>
+      </w:r>
+      <w:r>
+        <w:t xml:space="preserve">accuracy </w:t>
+      </w:r>
+      <w:r>
+        <w:t>and feedback.</w:t>
       </w:r>
     </w:p>
     <w:p/>
@@ -1853,13 +2087,45 @@
       </w:r>
     </w:p>
     <w:p>
-      <w:r>
-        <w:t>- The system will provide a comprehensive, web-based dashboard that allows users to manage projects, view progress, and interact with the system tools.</w:t>
-      </w:r>
-    </w:p>
-    <w:p>
-      <w:r>
-        <w:t>- The interface will be designed to be intuitive and accessible for users with varying levels of technical expertise, ensuring that all functionalities are easily navigable.</w:t>
+      <w:pPr>
+        <w:pStyle w:val="ListParagraph"/>
+        <w:numPr>
+          <w:ilvl w:val="0"/>
+          <w:numId w:val="6"/>
+        </w:numPr>
+      </w:pPr>
+      <w:r>
+        <w:t>The system will provide a comprehensiv</w:t>
+      </w:r>
+      <w:r>
+        <w:t>e</w:t>
+      </w:r>
+      <w:r>
+        <w:t xml:space="preserve"> web-based dashboard that allows users to manage projects, view progress, and interact with the system tools.</w:t>
+      </w:r>
+    </w:p>
+    <w:p>
+      <w:pPr>
+        <w:pStyle w:val="ListParagraph"/>
+        <w:numPr>
+          <w:ilvl w:val="0"/>
+          <w:numId w:val="6"/>
+        </w:numPr>
+      </w:pPr>
+      <w:r>
+        <w:t>The interface will be designed to be intuitive and accessible for users with varying levels of technical expertise</w:t>
+      </w:r>
+      <w:r>
+        <w:t>. This</w:t>
+      </w:r>
+      <w:r>
+        <w:t xml:space="preserve"> ensur</w:t>
+      </w:r>
+      <w:r>
+        <w:t>es</w:t>
+      </w:r>
+      <w:r>
+        <w:t xml:space="preserve"> that all functionalities are easily navigable.</w:t>
       </w:r>
     </w:p>
     <w:p>
@@ -1871,8 +2137,27 @@
       </w:r>
     </w:p>
     <w:p>
-      <w:r>
-        <w:t>- The platform is designed to be compatible with standard web server hardware configurations, ensuring easy deployment and maintenance.</w:t>
+      <w:pPr>
+        <w:pStyle w:val="ListParagraph"/>
+        <w:numPr>
+          <w:ilvl w:val="0"/>
+          <w:numId w:val="7"/>
+        </w:numPr>
+      </w:pPr>
+      <w:r>
+        <w:t>The platform is designed to be compatible with standard web server hardware configurations</w:t>
+      </w:r>
+      <w:r>
+        <w:t xml:space="preserve"> to</w:t>
+      </w:r>
+      <w:r>
+        <w:t xml:space="preserve"> eas</w:t>
+      </w:r>
+      <w:r>
+        <w:t>e</w:t>
+      </w:r>
+      <w:r>
+        <w:t xml:space="preserve"> deployment and maintenance.</w:t>
       </w:r>
     </w:p>
     <w:p>
@@ -1884,13 +2169,45 @@
       </w:r>
     </w:p>
     <w:p>
-      <w:r>
-        <w:t>- Utilizes Django REST Framework for seamless API integrations, facilitating communication between the platform and external systems, including various CMS and TMS.</w:t>
-      </w:r>
-    </w:p>
-    <w:p>
-      <w:r>
-        <w:t>- Ensures compatibility with major CMS platforms to broaden the application’s usability across different types of websites.</w:t>
+      <w:pPr>
+        <w:pStyle w:val="ListParagraph"/>
+        <w:numPr>
+          <w:ilvl w:val="0"/>
+          <w:numId w:val="7"/>
+        </w:numPr>
+      </w:pPr>
+      <w:r>
+        <w:t>Utilize Django REST Framework for seamless API integrations, facilitating communication between the platform and external systems</w:t>
+      </w:r>
+      <w:r>
+        <w:t xml:space="preserve"> such as</w:t>
+      </w:r>
+      <w:r>
+        <w:t xml:space="preserve"> </w:t>
+      </w:r>
+      <w:r>
+        <w:t xml:space="preserve">websites and the </w:t>
+      </w:r>
+      <w:r>
+        <w:t>TMS.</w:t>
+      </w:r>
+    </w:p>
+    <w:p>
+      <w:pPr>
+        <w:pStyle w:val="ListParagraph"/>
+        <w:numPr>
+          <w:ilvl w:val="0"/>
+          <w:numId w:val="7"/>
+        </w:numPr>
+      </w:pPr>
+      <w:r>
+        <w:t xml:space="preserve">Ensure compatibility with major </w:t>
+      </w:r>
+      <w:r>
+        <w:t>web application</w:t>
+      </w:r>
+      <w:r>
+        <w:t xml:space="preserve"> platforms to broaden the application’s usability across different types of websites.</w:t>
       </w:r>
     </w:p>
     <w:p/>
@@ -1911,13 +2228,27 @@
       </w:r>
     </w:p>
     <w:p>
-      <w:r>
-        <w:t>- The platform is designed to handle multiple concurrent localization requests without degradation in performance, aiming for response times under two seconds for user interactions and system processes.</w:t>
-      </w:r>
-    </w:p>
-    <w:p>
-      <w:r>
-        <w:t>- System scalability to handle increased load and user base without significant changes to the infrastructure.</w:t>
+      <w:pPr>
+        <w:pStyle w:val="ListParagraph"/>
+        <w:numPr>
+          <w:ilvl w:val="0"/>
+          <w:numId w:val="8"/>
+        </w:numPr>
+      </w:pPr>
+      <w:r>
+        <w:t>The platform is designed to handle multiple concurrent localization requests without degradation in performance, aiming for response times under two seconds for user interactions and system processes.</w:t>
+      </w:r>
+    </w:p>
+    <w:p>
+      <w:pPr>
+        <w:pStyle w:val="ListParagraph"/>
+        <w:numPr>
+          <w:ilvl w:val="0"/>
+          <w:numId w:val="8"/>
+        </w:numPr>
+      </w:pPr>
+      <w:r>
+        <w:t>System scalability to handle increased load and user base without significant changes to the infrastructure.</w:t>
       </w:r>
     </w:p>
     <w:p>
@@ -1929,14 +2260,28 @@
       </w:r>
     </w:p>
     <w:p>
-      <w:r>
-        <w:t>- The system will implement industry-standard security measures, including data encryption, secure API interactions, and comprehensive access controls to protect sensitive information.</w:t>
-      </w:r>
-    </w:p>
-    <w:p>
+      <w:pPr>
+        <w:pStyle w:val="ListParagraph"/>
+        <w:numPr>
+          <w:ilvl w:val="0"/>
+          <w:numId w:val="9"/>
+        </w:numPr>
+      </w:pPr>
+      <w:r>
+        <w:t>The system will implement industry-standard security measures, including data encryption, secure API interactions, and comprehensive access controls to protect sensitive information.</w:t>
+      </w:r>
+    </w:p>
+    <w:p>
+      <w:pPr>
+        <w:pStyle w:val="ListParagraph"/>
+        <w:numPr>
+          <w:ilvl w:val="0"/>
+          <w:numId w:val="9"/>
+        </w:numPr>
+      </w:pPr>
       <w:r>
         <w:lastRenderedPageBreak/>
-        <w:t>- Regular security audits and updates will be part of the maintenance schedule to address new vulnerabilities.</w:t>
+        <w:t>Regular security audits and updates will be part of the maintenance schedule to address new vulnerabilities.</w:t>
       </w:r>
     </w:p>
     <w:p>
@@ -1948,13 +2293,27 @@
       </w:r>
     </w:p>
     <w:p>
-      <w:r>
-        <w:t>- Scalability is a core attribute, allowing the system to accommodate growth in the number of users and volume of data without performance compromise.</w:t>
-      </w:r>
-    </w:p>
-    <w:p>
-      <w:r>
-        <w:t>- Maintainability and modular design will be emphasized to facilitate updates and enhancements without disrupting existing functionality.</w:t>
+      <w:pPr>
+        <w:pStyle w:val="ListParagraph"/>
+        <w:numPr>
+          <w:ilvl w:val="0"/>
+          <w:numId w:val="10"/>
+        </w:numPr>
+      </w:pPr>
+      <w:r>
+        <w:t>Scalability is a core attribute allowing the system to accommodate growth in the number of users and volume of data without performance compromise.</w:t>
+      </w:r>
+    </w:p>
+    <w:p>
+      <w:pPr>
+        <w:pStyle w:val="ListParagraph"/>
+        <w:numPr>
+          <w:ilvl w:val="0"/>
+          <w:numId w:val="10"/>
+        </w:numPr>
+      </w:pPr>
+      <w:r>
+        <w:t>Maintainability and modular design will be emphasized to facilitate updates and enhancements without disrupting existing functionality.</w:t>
       </w:r>
     </w:p>
     <w:p/>
@@ -2031,6 +2390,7 @@
         <w:pStyle w:val="Heading1"/>
       </w:pPr>
       <w:r>
+        <w:lastRenderedPageBreak/>
         <w:t>Description of Components</w:t>
       </w:r>
     </w:p>
@@ -2067,7 +2427,6 @@
       </w:tblGrid>
       <w:tr>
         <w:trPr>
-          <w:tblHeader/>
           <w:tblCellSpacing w:w="15" w:type="dxa"/>
         </w:trPr>
         <w:tc>
@@ -2297,7 +2656,7 @@
                 <w:szCs w:val="18"/>
                 <w14:ligatures w14:val="none"/>
               </w:rPr>
-              <w:t>Objective</w:t>
+              <w:t>Target</w:t>
             </w:r>
           </w:p>
         </w:tc>
@@ -2416,16 +2775,6 @@
             <w:r>
               <w:rPr>
                 <w:rFonts w:eastAsia="Times New Roman" w:cs="Times New Roman"/>
-                <w:kern w:val="0"/>
-                <w:sz w:val="18"/>
-                <w:szCs w:val="18"/>
-                <w14:ligatures w14:val="none"/>
-              </w:rPr>
-              <w:t xml:space="preserve">- </w:t>
-            </w:r>
-            <w:r>
-              <w:rPr>
-                <w:rFonts w:eastAsia="Times New Roman" w:cs="Times New Roman"/>
                 <w:b/>
                 <w:bCs/>
                 <w:kern w:val="0"/>
@@ -2443,31 +2792,12 @@
                 <w:szCs w:val="18"/>
                 <w14:ligatures w14:val="none"/>
               </w:rPr>
-              <w:t>: Django&lt;</w:t>
-            </w:r>
-            <w:proofErr w:type="spellStart"/>
-            <w:r>
-              <w:rPr>
-                <w:rFonts w:eastAsia="Times New Roman" w:cs="Times New Roman"/>
-                <w:kern w:val="0"/>
-                <w:sz w:val="18"/>
-                <w:szCs w:val="18"/>
-                <w14:ligatures w14:val="none"/>
-              </w:rPr>
-              <w:t>br</w:t>
-            </w:r>
-            <w:proofErr w:type="spellEnd"/>
-            <w:r>
-              <w:rPr>
-                <w:rFonts w:eastAsia="Times New Roman" w:cs="Times New Roman"/>
-                <w:kern w:val="0"/>
-                <w:sz w:val="18"/>
-                <w:szCs w:val="18"/>
-                <w14:ligatures w14:val="none"/>
-              </w:rPr>
-              <w:t xml:space="preserve">&gt;- </w:t>
-            </w:r>
-            <w:r>
+              <w:t>: Django</w:t>
+            </w:r>
+          </w:p>
+          <w:p>
+            <w:pPr>
+              <w:spacing w:after="0" w:line="240" w:lineRule="auto"/>
               <w:rPr>
                 <w:rFonts w:eastAsia="Times New Roman" w:cs="Times New Roman"/>
                 <w:b/>
@@ -2477,40 +2807,19 @@
                 <w:szCs w:val="18"/>
                 <w14:ligatures w14:val="none"/>
               </w:rPr>
-              <w:t>Front-end</w:t>
-            </w:r>
-            <w:r>
-              <w:rPr>
-                <w:rFonts w:eastAsia="Times New Roman" w:cs="Times New Roman"/>
-                <w:kern w:val="0"/>
-                <w:sz w:val="18"/>
-                <w:szCs w:val="18"/>
-                <w14:ligatures w14:val="none"/>
-              </w:rPr>
-              <w:t>: React.js for dynamic content rendering&lt;</w:t>
-            </w:r>
-            <w:proofErr w:type="spellStart"/>
-            <w:r>
-              <w:rPr>
-                <w:rFonts w:eastAsia="Times New Roman" w:cs="Times New Roman"/>
-                <w:kern w:val="0"/>
-                <w:sz w:val="18"/>
-                <w:szCs w:val="18"/>
-                <w14:ligatures w14:val="none"/>
-              </w:rPr>
-              <w:t>br</w:t>
-            </w:r>
-            <w:proofErr w:type="spellEnd"/>
-            <w:r>
-              <w:rPr>
-                <w:rFonts w:eastAsia="Times New Roman" w:cs="Times New Roman"/>
-                <w:kern w:val="0"/>
-                <w:sz w:val="18"/>
-                <w:szCs w:val="18"/>
-                <w14:ligatures w14:val="none"/>
-              </w:rPr>
-              <w:t xml:space="preserve">&gt;- </w:t>
-            </w:r>
+            </w:pPr>
+          </w:p>
+          <w:p>
+            <w:pPr>
+              <w:spacing w:after="0" w:line="240" w:lineRule="auto"/>
+              <w:rPr>
+                <w:rFonts w:eastAsia="Times New Roman" w:cs="Times New Roman"/>
+                <w:kern w:val="0"/>
+                <w:sz w:val="18"/>
+                <w:szCs w:val="18"/>
+                <w14:ligatures w14:val="none"/>
+              </w:rPr>
+            </w:pPr>
             <w:r>
               <w:rPr>
                 <w:rFonts w:eastAsia="Times New Roman" w:cs="Times New Roman"/>
@@ -2521,6 +2830,72 @@
                 <w:szCs w:val="18"/>
                 <w14:ligatures w14:val="none"/>
               </w:rPr>
+              <w:t>Front-end</w:t>
+            </w:r>
+            <w:r>
+              <w:rPr>
+                <w:rFonts w:eastAsia="Times New Roman" w:cs="Times New Roman"/>
+                <w:kern w:val="0"/>
+                <w:sz w:val="18"/>
+                <w:szCs w:val="18"/>
+                <w14:ligatures w14:val="none"/>
+              </w:rPr>
+              <w:t xml:space="preserve">: </w:t>
+            </w:r>
+            <w:r>
+              <w:rPr>
+                <w:rFonts w:eastAsia="Times New Roman" w:cs="Times New Roman"/>
+                <w:kern w:val="0"/>
+                <w:sz w:val="18"/>
+                <w:szCs w:val="18"/>
+                <w14:ligatures w14:val="none"/>
+              </w:rPr>
+              <w:t>HTML, CSS, and JavaScript</w:t>
+            </w:r>
+            <w:r>
+              <w:rPr>
+                <w:rFonts w:eastAsia="Times New Roman" w:cs="Times New Roman"/>
+                <w:kern w:val="0"/>
+                <w:sz w:val="18"/>
+                <w:szCs w:val="18"/>
+                <w14:ligatures w14:val="none"/>
+              </w:rPr>
+              <w:t xml:space="preserve"> for dynamic content rendering</w:t>
+            </w:r>
+          </w:p>
+          <w:p>
+            <w:pPr>
+              <w:spacing w:after="0" w:line="240" w:lineRule="auto"/>
+              <w:rPr>
+                <w:rFonts w:eastAsia="Times New Roman" w:cs="Times New Roman"/>
+                <w:kern w:val="0"/>
+                <w:sz w:val="18"/>
+                <w:szCs w:val="18"/>
+                <w14:ligatures w14:val="none"/>
+              </w:rPr>
+            </w:pPr>
+          </w:p>
+          <w:p>
+            <w:pPr>
+              <w:spacing w:after="0" w:line="240" w:lineRule="auto"/>
+              <w:rPr>
+                <w:rFonts w:eastAsia="Times New Roman" w:cs="Times New Roman"/>
+                <w:kern w:val="0"/>
+                <w:sz w:val="18"/>
+                <w:szCs w:val="18"/>
+                <w14:ligatures w14:val="none"/>
+              </w:rPr>
+            </w:pPr>
+            <w:r>
+              <w:rPr>
+                <w:rFonts w:eastAsia="Times New Roman" w:cs="Times New Roman"/>
+                <w:b/>
+                <w:bCs/>
+                <w:kern w:val="0"/>
+                <w:sz w:val="18"/>
+                <w:szCs w:val="18"/>
+                <w14:ligatures w14:val="none"/>
+              </w:rPr>
               <w:t>API</w:t>
             </w:r>
             <w:r>
@@ -2531,7 +2906,27 @@
                 <w:szCs w:val="18"/>
                 <w14:ligatures w14:val="none"/>
               </w:rPr>
-              <w:t>: RESTful services for backend communication</w:t>
+              <w:t xml:space="preserve">: </w:t>
+            </w:r>
+            <w:r>
+              <w:rPr>
+                <w:rFonts w:eastAsia="Times New Roman" w:cs="Times New Roman"/>
+                <w:kern w:val="0"/>
+                <w:sz w:val="18"/>
+                <w:szCs w:val="18"/>
+                <w14:ligatures w14:val="none"/>
+              </w:rPr>
+              <w:t xml:space="preserve">Django Rest Framework (DRF) </w:t>
+            </w:r>
+            <w:r>
+              <w:rPr>
+                <w:rFonts w:eastAsia="Times New Roman" w:cs="Times New Roman"/>
+                <w:kern w:val="0"/>
+                <w:sz w:val="18"/>
+                <w:szCs w:val="18"/>
+                <w14:ligatures w14:val="none"/>
+              </w:rPr>
+              <w:t>services for backend communication</w:t>
             </w:r>
           </w:p>
         </w:tc>
@@ -2615,7 +3010,47 @@
                 <w:szCs w:val="18"/>
                 <w14:ligatures w14:val="none"/>
               </w:rPr>
-              <w:t>Visual feedback on project status, downloadable reports, and updated project settings</w:t>
+              <w:t>Visual feedback on project status,</w:t>
+            </w:r>
+            <w:r>
+              <w:rPr>
+                <w:rFonts w:eastAsia="Times New Roman" w:cs="Times New Roman"/>
+                <w:kern w:val="0"/>
+                <w:sz w:val="18"/>
+                <w:szCs w:val="18"/>
+                <w14:ligatures w14:val="none"/>
+              </w:rPr>
+              <w:t xml:space="preserve"> </w:t>
+            </w:r>
+            <w:r>
+              <w:rPr>
+                <w:rFonts w:eastAsia="Times New Roman" w:cs="Times New Roman"/>
+                <w:kern w:val="0"/>
+                <w:sz w:val="18"/>
+                <w:szCs w:val="18"/>
+                <w14:ligatures w14:val="none"/>
+              </w:rPr>
+              <w:t>reports, and</w:t>
+            </w:r>
+            <w:r>
+              <w:rPr>
+                <w:rFonts w:eastAsia="Times New Roman" w:cs="Times New Roman"/>
+                <w:kern w:val="0"/>
+                <w:sz w:val="18"/>
+                <w:szCs w:val="18"/>
+                <w14:ligatures w14:val="none"/>
+              </w:rPr>
+              <w:t xml:space="preserve"> </w:t>
+            </w:r>
+            <w:r>
+              <w:rPr>
+                <w:rFonts w:eastAsia="Times New Roman" w:cs="Times New Roman"/>
+                <w:kern w:val="0"/>
+                <w:sz w:val="18"/>
+                <w:szCs w:val="18"/>
+                <w14:ligatures w14:val="none"/>
+              </w:rPr>
+              <w:t>project settings</w:t>
             </w:r>
           </w:p>
         </w:tc>
@@ -2734,7 +3169,7 @@
                 <w:szCs w:val="18"/>
                 <w14:ligatures w14:val="none"/>
               </w:rPr>
-              <w:t xml:space="preserve">This component is crucial for maintaining the security and integrity of the platform. It manages user authentication, role assignments, and permission configurations, ensuring that each user accesses only the appropriate </w:t>
+              <w:t xml:space="preserve">This component is crucial for maintaining the security and integrity of the platform. It manages user authentication, role assignments, and permission configurations, ensuring that each user accesses only the appropriate level of data and functionality </w:t>
             </w:r>
             <w:r>
               <w:rPr>
@@ -2745,7 +3180,7 @@
                 <w14:ligatures w14:val="none"/>
               </w:rPr>
               <w:lastRenderedPageBreak/>
-              <w:t>level of data and functionality according to their role within the organization.</w:t>
+              <w:t>according to their role within the organization.</w:t>
             </w:r>
           </w:p>
         </w:tc>
@@ -2768,17 +3203,6 @@
             <w:r>
               <w:rPr>
                 <w:rFonts w:eastAsia="Times New Roman" w:cs="Times New Roman"/>
-                <w:kern w:val="0"/>
-                <w:sz w:val="18"/>
-                <w:szCs w:val="18"/>
-                <w14:ligatures w14:val="none"/>
-              </w:rPr>
-              <w:lastRenderedPageBreak/>
-              <w:t xml:space="preserve">- </w:t>
-            </w:r>
-            <w:r>
-              <w:rPr>
-                <w:rFonts w:eastAsia="Times New Roman" w:cs="Times New Roman"/>
                 <w:b/>
                 <w:bCs/>
                 <w:kern w:val="0"/>
@@ -2786,6 +3210,7 @@
                 <w:szCs w:val="18"/>
                 <w14:ligatures w14:val="none"/>
               </w:rPr>
+              <w:lastRenderedPageBreak/>
               <w:t>Library</w:t>
             </w:r>
             <w:r>
@@ -2796,30 +3221,32 @@
                 <w:szCs w:val="18"/>
                 <w14:ligatures w14:val="none"/>
               </w:rPr>
-              <w:t>: Django Authentication for secure login processes&lt;</w:t>
-            </w:r>
-            <w:proofErr w:type="spellStart"/>
-            <w:r>
-              <w:rPr>
-                <w:rFonts w:eastAsia="Times New Roman" w:cs="Times New Roman"/>
-                <w:kern w:val="0"/>
-                <w:sz w:val="18"/>
-                <w:szCs w:val="18"/>
-                <w14:ligatures w14:val="none"/>
-              </w:rPr>
-              <w:t>br</w:t>
-            </w:r>
-            <w:proofErr w:type="spellEnd"/>
-            <w:r>
-              <w:rPr>
-                <w:rFonts w:eastAsia="Times New Roman" w:cs="Times New Roman"/>
-                <w:kern w:val="0"/>
-                <w:sz w:val="18"/>
-                <w:szCs w:val="18"/>
-                <w14:ligatures w14:val="none"/>
-              </w:rPr>
-              <w:t xml:space="preserve">&gt;- </w:t>
-            </w:r>
+              <w:t>: Django Authentication for secure login processes</w:t>
+            </w:r>
+          </w:p>
+          <w:p>
+            <w:pPr>
+              <w:spacing w:after="0" w:line="240" w:lineRule="auto"/>
+              <w:rPr>
+                <w:rFonts w:eastAsia="Times New Roman" w:cs="Times New Roman"/>
+                <w:kern w:val="0"/>
+                <w:sz w:val="18"/>
+                <w:szCs w:val="18"/>
+                <w14:ligatures w14:val="none"/>
+              </w:rPr>
+            </w:pPr>
+          </w:p>
+          <w:p>
+            <w:pPr>
+              <w:spacing w:after="0" w:line="240" w:lineRule="auto"/>
+              <w:rPr>
+                <w:rFonts w:eastAsia="Times New Roman" w:cs="Times New Roman"/>
+                <w:kern w:val="0"/>
+                <w:sz w:val="18"/>
+                <w:szCs w:val="18"/>
+                <w14:ligatures w14:val="none"/>
+              </w:rPr>
+            </w:pPr>
             <w:r>
               <w:rPr>
                 <w:rFonts w:eastAsia="Times New Roman" w:cs="Times New Roman"/>
@@ -2840,30 +3267,32 @@
                 <w:szCs w:val="18"/>
                 <w14:ligatures w14:val="none"/>
               </w:rPr>
-              <w:t>: PostgreSQL to store user credentials and role data&lt;</w:t>
-            </w:r>
-            <w:proofErr w:type="spellStart"/>
-            <w:r>
-              <w:rPr>
-                <w:rFonts w:eastAsia="Times New Roman" w:cs="Times New Roman"/>
-                <w:kern w:val="0"/>
-                <w:sz w:val="18"/>
-                <w:szCs w:val="18"/>
-                <w14:ligatures w14:val="none"/>
-              </w:rPr>
-              <w:t>br</w:t>
-            </w:r>
-            <w:proofErr w:type="spellEnd"/>
-            <w:r>
-              <w:rPr>
-                <w:rFonts w:eastAsia="Times New Roman" w:cs="Times New Roman"/>
-                <w:kern w:val="0"/>
-                <w:sz w:val="18"/>
-                <w:szCs w:val="18"/>
-                <w14:ligatures w14:val="none"/>
-              </w:rPr>
-              <w:t xml:space="preserve">&gt;- </w:t>
-            </w:r>
+              <w:t>: PostgreSQL to store user credentials and role data</w:t>
+            </w:r>
+          </w:p>
+          <w:p>
+            <w:pPr>
+              <w:spacing w:after="0" w:line="240" w:lineRule="auto"/>
+              <w:rPr>
+                <w:rFonts w:eastAsia="Times New Roman" w:cs="Times New Roman"/>
+                <w:kern w:val="0"/>
+                <w:sz w:val="18"/>
+                <w:szCs w:val="18"/>
+                <w14:ligatures w14:val="none"/>
+              </w:rPr>
+            </w:pPr>
+          </w:p>
+          <w:p>
+            <w:pPr>
+              <w:spacing w:after="0" w:line="240" w:lineRule="auto"/>
+              <w:rPr>
+                <w:rFonts w:eastAsia="Times New Roman" w:cs="Times New Roman"/>
+                <w:kern w:val="0"/>
+                <w:sz w:val="18"/>
+                <w:szCs w:val="18"/>
+                <w14:ligatures w14:val="none"/>
+              </w:rPr>
+            </w:pPr>
             <w:r>
               <w:rPr>
                 <w:rFonts w:eastAsia="Times New Roman" w:cs="Times New Roman"/>
@@ -2884,7 +3313,47 @@
                 <w:szCs w:val="18"/>
                 <w14:ligatures w14:val="none"/>
               </w:rPr>
-              <w:t>: Implementation of OAuth for robust access control</w:t>
+              <w:t xml:space="preserve">: Implementation of </w:t>
+            </w:r>
+            <w:r>
+              <w:rPr>
+                <w:rFonts w:eastAsia="Times New Roman" w:cs="Times New Roman"/>
+                <w:kern w:val="0"/>
+                <w:sz w:val="18"/>
+                <w:szCs w:val="18"/>
+                <w14:ligatures w14:val="none"/>
+              </w:rPr>
+              <w:t>authentication</w:t>
+            </w:r>
+            <w:r>
+              <w:rPr>
+                <w:rFonts w:eastAsia="Times New Roman" w:cs="Times New Roman"/>
+                <w:kern w:val="0"/>
+                <w:sz w:val="18"/>
+                <w:szCs w:val="18"/>
+                <w14:ligatures w14:val="none"/>
+              </w:rPr>
+              <w:t xml:space="preserve"> </w:t>
+            </w:r>
+            <w:r>
+              <w:rPr>
+                <w:rFonts w:eastAsia="Times New Roman" w:cs="Times New Roman"/>
+                <w:kern w:val="0"/>
+                <w:sz w:val="18"/>
+                <w:szCs w:val="18"/>
+                <w14:ligatures w14:val="none"/>
+              </w:rPr>
+              <w:t xml:space="preserve">and permission mechanisms </w:t>
+            </w:r>
+            <w:r>
+              <w:rPr>
+                <w:rFonts w:eastAsia="Times New Roman" w:cs="Times New Roman"/>
+                <w:kern w:val="0"/>
+                <w:sz w:val="18"/>
+                <w:szCs w:val="18"/>
+                <w14:ligatures w14:val="none"/>
+              </w:rPr>
+              <w:t>for robust access control</w:t>
             </w:r>
           </w:p>
         </w:tc>
@@ -3110,16 +3579,6 @@
             <w:r>
               <w:rPr>
                 <w:rFonts w:eastAsia="Times New Roman" w:cs="Times New Roman"/>
-                <w:kern w:val="0"/>
-                <w:sz w:val="18"/>
-                <w:szCs w:val="18"/>
-                <w14:ligatures w14:val="none"/>
-              </w:rPr>
-              <w:t xml:space="preserve">- </w:t>
-            </w:r>
-            <w:r>
-              <w:rPr>
-                <w:rFonts w:eastAsia="Times New Roman" w:cs="Times New Roman"/>
                 <w:b/>
                 <w:bCs/>
                 <w:kern w:val="0"/>
@@ -3137,30 +3596,32 @@
                 <w:szCs w:val="18"/>
                 <w14:ligatures w14:val="none"/>
               </w:rPr>
-              <w:t>: Django for server-side operations&lt;</w:t>
-            </w:r>
-            <w:proofErr w:type="spellStart"/>
-            <w:r>
-              <w:rPr>
-                <w:rFonts w:eastAsia="Times New Roman" w:cs="Times New Roman"/>
-                <w:kern w:val="0"/>
-                <w:sz w:val="18"/>
-                <w:szCs w:val="18"/>
-                <w14:ligatures w14:val="none"/>
-              </w:rPr>
-              <w:t>br</w:t>
-            </w:r>
-            <w:proofErr w:type="spellEnd"/>
-            <w:r>
-              <w:rPr>
-                <w:rFonts w:eastAsia="Times New Roman" w:cs="Times New Roman"/>
-                <w:kern w:val="0"/>
-                <w:sz w:val="18"/>
-                <w:szCs w:val="18"/>
-                <w14:ligatures w14:val="none"/>
-              </w:rPr>
-              <w:t xml:space="preserve">&gt;- </w:t>
-            </w:r>
+              <w:t>: Django for server-side operations</w:t>
+            </w:r>
+          </w:p>
+          <w:p>
+            <w:pPr>
+              <w:spacing w:after="0" w:line="240" w:lineRule="auto"/>
+              <w:rPr>
+                <w:rFonts w:eastAsia="Times New Roman" w:cs="Times New Roman"/>
+                <w:kern w:val="0"/>
+                <w:sz w:val="18"/>
+                <w:szCs w:val="18"/>
+                <w14:ligatures w14:val="none"/>
+              </w:rPr>
+            </w:pPr>
+          </w:p>
+          <w:p>
+            <w:pPr>
+              <w:spacing w:after="0" w:line="240" w:lineRule="auto"/>
+              <w:rPr>
+                <w:rFonts w:eastAsia="Times New Roman" w:cs="Times New Roman"/>
+                <w:kern w:val="0"/>
+                <w:sz w:val="18"/>
+                <w:szCs w:val="18"/>
+                <w14:ligatures w14:val="none"/>
+              </w:rPr>
+            </w:pPr>
             <w:r>
               <w:rPr>
                 <w:rFonts w:eastAsia="Times New Roman" w:cs="Times New Roman"/>
@@ -3181,30 +3642,72 @@
                 <w:szCs w:val="18"/>
                 <w14:ligatures w14:val="none"/>
               </w:rPr>
-              <w:t>: Beautiful Soup for effective HTML content scraping&lt;</w:t>
-            </w:r>
-            <w:proofErr w:type="spellStart"/>
-            <w:r>
-              <w:rPr>
-                <w:rFonts w:eastAsia="Times New Roman" w:cs="Times New Roman"/>
-                <w:kern w:val="0"/>
-                <w:sz w:val="18"/>
-                <w:szCs w:val="18"/>
-                <w14:ligatures w14:val="none"/>
-              </w:rPr>
-              <w:t>br</w:t>
-            </w:r>
-            <w:proofErr w:type="spellEnd"/>
-            <w:r>
-              <w:rPr>
-                <w:rFonts w:eastAsia="Times New Roman" w:cs="Times New Roman"/>
-                <w:kern w:val="0"/>
-                <w:sz w:val="18"/>
-                <w:szCs w:val="18"/>
-                <w14:ligatures w14:val="none"/>
-              </w:rPr>
-              <w:t xml:space="preserve">&gt;- </w:t>
-            </w:r>
+              <w:t xml:space="preserve">: </w:t>
+            </w:r>
+            <w:r>
+              <w:rPr>
+                <w:rFonts w:eastAsia="Times New Roman" w:cs="Times New Roman"/>
+                <w:kern w:val="0"/>
+                <w:sz w:val="18"/>
+                <w:szCs w:val="18"/>
+                <w14:ligatures w14:val="none"/>
+              </w:rPr>
+              <w:t xml:space="preserve">Scrapy or </w:t>
+            </w:r>
+            <w:r>
+              <w:rPr>
+                <w:rFonts w:eastAsia="Times New Roman" w:cs="Times New Roman"/>
+                <w:kern w:val="0"/>
+                <w:sz w:val="18"/>
+                <w:szCs w:val="18"/>
+                <w14:ligatures w14:val="none"/>
+              </w:rPr>
+              <w:t xml:space="preserve">Beautiful Soup </w:t>
+            </w:r>
+            <w:r>
+              <w:rPr>
+                <w:rFonts w:eastAsia="Times New Roman" w:cs="Times New Roman"/>
+                <w:kern w:val="0"/>
+                <w:sz w:val="18"/>
+                <w:szCs w:val="18"/>
+                <w14:ligatures w14:val="none"/>
+              </w:rPr>
+              <w:t xml:space="preserve">library </w:t>
+            </w:r>
+            <w:r>
+              <w:rPr>
+                <w:rFonts w:eastAsia="Times New Roman" w:cs="Times New Roman"/>
+                <w:kern w:val="0"/>
+                <w:sz w:val="18"/>
+                <w:szCs w:val="18"/>
+                <w14:ligatures w14:val="none"/>
+              </w:rPr>
+              <w:t>for effective HTML content scraping</w:t>
+            </w:r>
+          </w:p>
+          <w:p>
+            <w:pPr>
+              <w:spacing w:after="0" w:line="240" w:lineRule="auto"/>
+              <w:rPr>
+                <w:rFonts w:eastAsia="Times New Roman" w:cs="Times New Roman"/>
+                <w:kern w:val="0"/>
+                <w:sz w:val="18"/>
+                <w:szCs w:val="18"/>
+                <w14:ligatures w14:val="none"/>
+              </w:rPr>
+            </w:pPr>
+          </w:p>
+          <w:p>
+            <w:pPr>
+              <w:spacing w:after="0" w:line="240" w:lineRule="auto"/>
+              <w:rPr>
+                <w:rFonts w:eastAsia="Times New Roman" w:cs="Times New Roman"/>
+                <w:kern w:val="0"/>
+                <w:sz w:val="18"/>
+                <w:szCs w:val="18"/>
+                <w14:ligatures w14:val="none"/>
+              </w:rPr>
+            </w:pPr>
             <w:r>
               <w:rPr>
                 <w:rFonts w:eastAsia="Times New Roman" w:cs="Times New Roman"/>
@@ -3225,7 +3728,27 @@
                 <w:szCs w:val="18"/>
                 <w14:ligatures w14:val="none"/>
               </w:rPr>
-              <w:t>: Internal APIs for managing project setup and data ingestion</w:t>
+              <w:t xml:space="preserve">: </w:t>
+            </w:r>
+            <w:r>
+              <w:rPr>
+                <w:rFonts w:eastAsia="Times New Roman" w:cs="Times New Roman"/>
+                <w:kern w:val="0"/>
+                <w:sz w:val="18"/>
+                <w:szCs w:val="18"/>
+                <w14:ligatures w14:val="none"/>
+              </w:rPr>
+              <w:t>DRF</w:t>
+            </w:r>
+            <w:r>
+              <w:rPr>
+                <w:rFonts w:eastAsia="Times New Roman" w:cs="Times New Roman"/>
+                <w:kern w:val="0"/>
+                <w:sz w:val="18"/>
+                <w:szCs w:val="18"/>
+                <w14:ligatures w14:val="none"/>
+              </w:rPr>
+              <w:t xml:space="preserve"> APIs for managing project setup and data ingestion</w:t>
             </w:r>
           </w:p>
         </w:tc>
@@ -3428,7 +3951,7 @@
                 <w:szCs w:val="18"/>
                 <w14:ligatures w14:val="none"/>
               </w:rPr>
-              <w:t xml:space="preserve">This component is designed to automate the detection and extraction of translatable text from websites. It utilizes sophisticated pattern recognition algorithms to identify text elements that require translation </w:t>
+              <w:t xml:space="preserve">This component is designed to automate the detection and extraction of translatable text from websites. It utilizes sophisticated pattern recognition algorithms to identify text elements that require translation and replaces them with localization placeholders. This process </w:t>
             </w:r>
             <w:r>
               <w:rPr>
@@ -3439,7 +3962,7 @@
                 <w14:ligatures w14:val="none"/>
               </w:rPr>
               <w:lastRenderedPageBreak/>
-              <w:t>and replaces them with localization placeholders. This process is essential for preparing the text for the translation workflow.</w:t>
+              <w:t>is essential for preparing the text for the translation workflow.</w:t>
             </w:r>
           </w:p>
         </w:tc>
@@ -3462,17 +3985,6 @@
             <w:r>
               <w:rPr>
                 <w:rFonts w:eastAsia="Times New Roman" w:cs="Times New Roman"/>
-                <w:kern w:val="0"/>
-                <w:sz w:val="18"/>
-                <w:szCs w:val="18"/>
-                <w14:ligatures w14:val="none"/>
-              </w:rPr>
-              <w:lastRenderedPageBreak/>
-              <w:t xml:space="preserve">- </w:t>
-            </w:r>
-            <w:r>
-              <w:rPr>
-                <w:rFonts w:eastAsia="Times New Roman" w:cs="Times New Roman"/>
                 <w:b/>
                 <w:bCs/>
                 <w:kern w:val="0"/>
@@ -3480,6 +3992,7 @@
                 <w:szCs w:val="18"/>
                 <w14:ligatures w14:val="none"/>
               </w:rPr>
+              <w:lastRenderedPageBreak/>
               <w:t>Library</w:t>
             </w:r>
             <w:r>
@@ -3490,7 +4003,17 @@
                 <w:szCs w:val="18"/>
                 <w14:ligatures w14:val="none"/>
               </w:rPr>
-              <w:t>: Regex for pattern recognition&lt;</w:t>
+              <w:t xml:space="preserve">: </w:t>
+            </w:r>
+            <w:r>
+              <w:rPr>
+                <w:rFonts w:eastAsia="Times New Roman" w:cs="Times New Roman"/>
+                <w:kern w:val="0"/>
+                <w:sz w:val="18"/>
+                <w:szCs w:val="18"/>
+                <w14:ligatures w14:val="none"/>
+              </w:rPr>
+              <w:t>Scrapy/</w:t>
             </w:r>
             <w:proofErr w:type="spellStart"/>
             <w:r>
@@ -3501,7 +4024,7 @@
                 <w:szCs w:val="18"/>
                 <w14:ligatures w14:val="none"/>
               </w:rPr>
-              <w:t>br</w:t>
+              <w:t>BeautifulSoup</w:t>
             </w:r>
             <w:proofErr w:type="spellEnd"/>
             <w:r>
@@ -3512,8 +4035,32 @@
                 <w:szCs w:val="18"/>
                 <w14:ligatures w14:val="none"/>
               </w:rPr>
-              <w:t xml:space="preserve">&gt;- </w:t>
-            </w:r>
+              <w:t xml:space="preserve"> </w:t>
+            </w:r>
+          </w:p>
+          <w:p>
+            <w:pPr>
+              <w:spacing w:after="0" w:line="240" w:lineRule="auto"/>
+              <w:rPr>
+                <w:rFonts w:eastAsia="Times New Roman" w:cs="Times New Roman"/>
+                <w:kern w:val="0"/>
+                <w:sz w:val="18"/>
+                <w:szCs w:val="18"/>
+                <w14:ligatures w14:val="none"/>
+              </w:rPr>
+            </w:pPr>
+          </w:p>
+          <w:p>
+            <w:pPr>
+              <w:spacing w:after="0" w:line="240" w:lineRule="auto"/>
+              <w:rPr>
+                <w:rFonts w:eastAsia="Times New Roman" w:cs="Times New Roman"/>
+                <w:kern w:val="0"/>
+                <w:sz w:val="18"/>
+                <w:szCs w:val="18"/>
+                <w14:ligatures w14:val="none"/>
+              </w:rPr>
+            </w:pPr>
             <w:r>
               <w:rPr>
                 <w:rFonts w:eastAsia="Times New Roman" w:cs="Times New Roman"/>
@@ -3534,30 +4081,62 @@
                 <w:szCs w:val="18"/>
                 <w14:ligatures w14:val="none"/>
               </w:rPr>
-              <w:t>: MongoDB for storing and retrieving string keys and text&lt;</w:t>
-            </w:r>
-            <w:proofErr w:type="spellStart"/>
-            <w:r>
-              <w:rPr>
-                <w:rFonts w:eastAsia="Times New Roman" w:cs="Times New Roman"/>
-                <w:kern w:val="0"/>
-                <w:sz w:val="18"/>
-                <w:szCs w:val="18"/>
-                <w14:ligatures w14:val="none"/>
-              </w:rPr>
-              <w:t>br</w:t>
-            </w:r>
-            <w:proofErr w:type="spellEnd"/>
-            <w:r>
-              <w:rPr>
-                <w:rFonts w:eastAsia="Times New Roman" w:cs="Times New Roman"/>
-                <w:kern w:val="0"/>
-                <w:sz w:val="18"/>
-                <w:szCs w:val="18"/>
-                <w14:ligatures w14:val="none"/>
-              </w:rPr>
-              <w:t xml:space="preserve">&gt;- </w:t>
-            </w:r>
+              <w:t xml:space="preserve">: </w:t>
+            </w:r>
+            <w:r>
+              <w:rPr>
+                <w:rFonts w:eastAsia="Times New Roman" w:cs="Times New Roman"/>
+                <w:kern w:val="0"/>
+                <w:sz w:val="18"/>
+                <w:szCs w:val="18"/>
+                <w14:ligatures w14:val="none"/>
+              </w:rPr>
+              <w:t>Postgres Database</w:t>
+            </w:r>
+            <w:r>
+              <w:rPr>
+                <w:rFonts w:eastAsia="Times New Roman" w:cs="Times New Roman"/>
+                <w:kern w:val="0"/>
+                <w:sz w:val="18"/>
+                <w:szCs w:val="18"/>
+                <w14:ligatures w14:val="none"/>
+              </w:rPr>
+              <w:t xml:space="preserve"> for storing and retrieving string keys and text</w:t>
+            </w:r>
+            <w:r>
+              <w:rPr>
+                <w:rFonts w:eastAsia="Times New Roman" w:cs="Times New Roman"/>
+                <w:kern w:val="0"/>
+                <w:sz w:val="18"/>
+                <w:szCs w:val="18"/>
+                <w14:ligatures w14:val="none"/>
+              </w:rPr>
+              <w:t xml:space="preserve"> </w:t>
+            </w:r>
+          </w:p>
+          <w:p>
+            <w:pPr>
+              <w:spacing w:after="0" w:line="240" w:lineRule="auto"/>
+              <w:rPr>
+                <w:rFonts w:eastAsia="Times New Roman" w:cs="Times New Roman"/>
+                <w:kern w:val="0"/>
+                <w:sz w:val="18"/>
+                <w:szCs w:val="18"/>
+                <w14:ligatures w14:val="none"/>
+              </w:rPr>
+            </w:pPr>
+          </w:p>
+          <w:p>
+            <w:pPr>
+              <w:spacing w:after="0" w:line="240" w:lineRule="auto"/>
+              <w:rPr>
+                <w:rFonts w:eastAsia="Times New Roman" w:cs="Times New Roman"/>
+                <w:kern w:val="0"/>
+                <w:sz w:val="18"/>
+                <w:szCs w:val="18"/>
+                <w14:ligatures w14:val="none"/>
+              </w:rPr>
+            </w:pPr>
             <w:r>
               <w:rPr>
                 <w:rFonts w:eastAsia="Times New Roman" w:cs="Times New Roman"/>
@@ -3606,7 +4185,37 @@
                 <w:szCs w:val="18"/>
                 <w14:ligatures w14:val="none"/>
               </w:rPr>
-              <w:t>FR8, FR9</w:t>
+              <w:t>FR</w:t>
+            </w:r>
+            <w:r>
+              <w:rPr>
+                <w:rFonts w:eastAsia="Times New Roman" w:cs="Times New Roman"/>
+                <w:kern w:val="0"/>
+                <w:sz w:val="18"/>
+                <w:szCs w:val="18"/>
+                <w14:ligatures w14:val="none"/>
+              </w:rPr>
+              <w:t>4</w:t>
+            </w:r>
+            <w:r>
+              <w:rPr>
+                <w:rFonts w:eastAsia="Times New Roman" w:cs="Times New Roman"/>
+                <w:kern w:val="0"/>
+                <w:sz w:val="18"/>
+                <w:szCs w:val="18"/>
+                <w14:ligatures w14:val="none"/>
+              </w:rPr>
+              <w:t>, FR</w:t>
+            </w:r>
+            <w:r>
+              <w:rPr>
+                <w:rFonts w:eastAsia="Times New Roman" w:cs="Times New Roman"/>
+                <w:kern w:val="0"/>
+                <w:sz w:val="18"/>
+                <w:szCs w:val="18"/>
+                <w14:ligatures w14:val="none"/>
+              </w:rPr>
+              <w:t>5</w:t>
             </w:r>
           </w:p>
         </w:tc>
@@ -3662,7 +4271,17 @@
                 <w:szCs w:val="18"/>
                 <w14:ligatures w14:val="none"/>
               </w:rPr>
-              <w:t>Localizable text replaced with placeholders and associated keys stored in a database</w:t>
+              <w:t xml:space="preserve">Localizable text replaced with placeholders and associated keys stored in a </w:t>
+            </w:r>
+            <w:r>
+              <w:rPr>
+                <w:rFonts w:eastAsia="Times New Roman" w:cs="Times New Roman"/>
+                <w:kern w:val="0"/>
+                <w:sz w:val="18"/>
+                <w:szCs w:val="18"/>
+                <w14:ligatures w14:val="none"/>
+              </w:rPr>
+              <w:t>JSON files and Database</w:t>
             </w:r>
           </w:p>
         </w:tc>
@@ -3804,16 +4423,6 @@
             <w:r>
               <w:rPr>
                 <w:rFonts w:eastAsia="Times New Roman" w:cs="Times New Roman"/>
-                <w:kern w:val="0"/>
-                <w:sz w:val="18"/>
-                <w:szCs w:val="18"/>
-                <w14:ligatures w14:val="none"/>
-              </w:rPr>
-              <w:t xml:space="preserve">- </w:t>
-            </w:r>
-            <w:r>
-              <w:rPr>
-                <w:rFonts w:eastAsia="Times New Roman" w:cs="Times New Roman"/>
                 <w:b/>
                 <w:bCs/>
                 <w:kern w:val="0"/>
@@ -3831,30 +4440,52 @@
                 <w:szCs w:val="18"/>
                 <w14:ligatures w14:val="none"/>
               </w:rPr>
-              <w:t>: Custom API for communication with TMS&lt;</w:t>
-            </w:r>
-            <w:proofErr w:type="spellStart"/>
-            <w:r>
-              <w:rPr>
-                <w:rFonts w:eastAsia="Times New Roman" w:cs="Times New Roman"/>
-                <w:kern w:val="0"/>
-                <w:sz w:val="18"/>
-                <w:szCs w:val="18"/>
-                <w14:ligatures w14:val="none"/>
-              </w:rPr>
-              <w:t>br</w:t>
-            </w:r>
-            <w:proofErr w:type="spellEnd"/>
-            <w:r>
-              <w:rPr>
-                <w:rFonts w:eastAsia="Times New Roman" w:cs="Times New Roman"/>
-                <w:kern w:val="0"/>
-                <w:sz w:val="18"/>
-                <w:szCs w:val="18"/>
-                <w14:ligatures w14:val="none"/>
-              </w:rPr>
-              <w:t xml:space="preserve">&gt;- </w:t>
-            </w:r>
+              <w:t xml:space="preserve">: Custom </w:t>
+            </w:r>
+            <w:r>
+              <w:rPr>
+                <w:rFonts w:eastAsia="Times New Roman" w:cs="Times New Roman"/>
+                <w:kern w:val="0"/>
+                <w:sz w:val="18"/>
+                <w:szCs w:val="18"/>
+                <w14:ligatures w14:val="none"/>
+              </w:rPr>
+              <w:t xml:space="preserve">DRF </w:t>
+            </w:r>
+            <w:r>
+              <w:rPr>
+                <w:rFonts w:eastAsia="Times New Roman" w:cs="Times New Roman"/>
+                <w:kern w:val="0"/>
+                <w:sz w:val="18"/>
+                <w:szCs w:val="18"/>
+                <w14:ligatures w14:val="none"/>
+              </w:rPr>
+              <w:t>API for communication with TMS</w:t>
+            </w:r>
+          </w:p>
+          <w:p>
+            <w:pPr>
+              <w:spacing w:after="0" w:line="240" w:lineRule="auto"/>
+              <w:rPr>
+                <w:rFonts w:eastAsia="Times New Roman" w:cs="Times New Roman"/>
+                <w:kern w:val="0"/>
+                <w:sz w:val="18"/>
+                <w:szCs w:val="18"/>
+                <w14:ligatures w14:val="none"/>
+              </w:rPr>
+            </w:pPr>
+          </w:p>
+          <w:p>
+            <w:pPr>
+              <w:spacing w:after="0" w:line="240" w:lineRule="auto"/>
+              <w:rPr>
+                <w:rFonts w:eastAsia="Times New Roman" w:cs="Times New Roman"/>
+                <w:kern w:val="0"/>
+                <w:sz w:val="18"/>
+                <w:szCs w:val="18"/>
+                <w14:ligatures w14:val="none"/>
+              </w:rPr>
+            </w:pPr>
             <w:r>
               <w:rPr>
                 <w:rFonts w:eastAsia="Times New Roman" w:cs="Times New Roman"/>
@@ -3875,31 +4506,12 @@
                 <w:szCs w:val="18"/>
                 <w14:ligatures w14:val="none"/>
               </w:rPr>
-              <w:t>: Cron jobs for monitoring content updates&lt;</w:t>
-            </w:r>
-            <w:proofErr w:type="spellStart"/>
-            <w:r>
-              <w:rPr>
-                <w:rFonts w:eastAsia="Times New Roman" w:cs="Times New Roman"/>
-                <w:kern w:val="0"/>
-                <w:sz w:val="18"/>
-                <w:szCs w:val="18"/>
-                <w14:ligatures w14:val="none"/>
-              </w:rPr>
-              <w:t>br</w:t>
-            </w:r>
-            <w:proofErr w:type="spellEnd"/>
-            <w:r>
-              <w:rPr>
-                <w:rFonts w:eastAsia="Times New Roman" w:cs="Times New Roman"/>
-                <w:kern w:val="0"/>
-                <w:sz w:val="18"/>
-                <w:szCs w:val="18"/>
-                <w14:ligatures w14:val="none"/>
-              </w:rPr>
-              <w:t xml:space="preserve">&gt;- </w:t>
-            </w:r>
-            <w:r>
+              <w:t>: Cron jobs for monitoring content updates</w:t>
+            </w:r>
+          </w:p>
+          <w:p>
+            <w:pPr>
+              <w:spacing w:after="0" w:line="240" w:lineRule="auto"/>
               <w:rPr>
                 <w:rFonts w:eastAsia="Times New Roman" w:cs="Times New Roman"/>
                 <w:b/>
@@ -3909,6 +4521,29 @@
                 <w:szCs w:val="18"/>
                 <w14:ligatures w14:val="none"/>
               </w:rPr>
+            </w:pPr>
+          </w:p>
+          <w:p>
+            <w:pPr>
+              <w:spacing w:after="0" w:line="240" w:lineRule="auto"/>
+              <w:rPr>
+                <w:rFonts w:eastAsia="Times New Roman" w:cs="Times New Roman"/>
+                <w:kern w:val="0"/>
+                <w:sz w:val="18"/>
+                <w:szCs w:val="18"/>
+                <w14:ligatures w14:val="none"/>
+              </w:rPr>
+            </w:pPr>
+            <w:r>
+              <w:rPr>
+                <w:rFonts w:eastAsia="Times New Roman" w:cs="Times New Roman"/>
+                <w:b/>
+                <w:bCs/>
+                <w:kern w:val="0"/>
+                <w:sz w:val="18"/>
+                <w:szCs w:val="18"/>
+                <w14:ligatures w14:val="none"/>
+              </w:rPr>
               <w:t>Data Sync</w:t>
             </w:r>
             <w:r>
@@ -3919,7 +4554,27 @@
                 <w:szCs w:val="18"/>
                 <w14:ligatures w14:val="none"/>
               </w:rPr>
-              <w:t>: Tools for synchronizing content across systems</w:t>
+              <w:t xml:space="preserve">: </w:t>
+            </w:r>
+            <w:r>
+              <w:rPr>
+                <w:rFonts w:eastAsia="Times New Roman" w:cs="Times New Roman"/>
+                <w:kern w:val="0"/>
+                <w:sz w:val="18"/>
+                <w:szCs w:val="18"/>
+                <w14:ligatures w14:val="none"/>
+              </w:rPr>
+              <w:t>DRF API</w:t>
+            </w:r>
+            <w:r>
+              <w:rPr>
+                <w:rFonts w:eastAsia="Times New Roman" w:cs="Times New Roman"/>
+                <w:kern w:val="0"/>
+                <w:sz w:val="18"/>
+                <w:szCs w:val="18"/>
+                <w14:ligatures w14:val="none"/>
+              </w:rPr>
+              <w:t xml:space="preserve"> for synchronizing content across systems</w:t>
             </w:r>
           </w:p>
         </w:tc>
@@ -3947,7 +4602,37 @@
                 <w:szCs w:val="18"/>
                 <w14:ligatures w14:val="none"/>
               </w:rPr>
-              <w:t>FR10, FR11</w:t>
+              <w:t>FR</w:t>
+            </w:r>
+            <w:r>
+              <w:rPr>
+                <w:rFonts w:eastAsia="Times New Roman" w:cs="Times New Roman"/>
+                <w:kern w:val="0"/>
+                <w:sz w:val="18"/>
+                <w:szCs w:val="18"/>
+                <w14:ligatures w14:val="none"/>
+              </w:rPr>
+              <w:t>6</w:t>
+            </w:r>
+            <w:r>
+              <w:rPr>
+                <w:rFonts w:eastAsia="Times New Roman" w:cs="Times New Roman"/>
+                <w:kern w:val="0"/>
+                <w:sz w:val="18"/>
+                <w:szCs w:val="18"/>
+                <w14:ligatures w14:val="none"/>
+              </w:rPr>
+              <w:t>, FR</w:t>
+            </w:r>
+            <w:r>
+              <w:rPr>
+                <w:rFonts w:eastAsia="Times New Roman" w:cs="Times New Roman"/>
+                <w:kern w:val="0"/>
+                <w:sz w:val="18"/>
+                <w:szCs w:val="18"/>
+                <w14:ligatures w14:val="none"/>
+              </w:rPr>
+              <w:t>7</w:t>
             </w:r>
           </w:p>
         </w:tc>
@@ -4059,7 +4744,27 @@
                 <w:szCs w:val="18"/>
                 <w14:ligatures w14:val="none"/>
               </w:rPr>
-              <w:t>99% uptime with transaction response times not exceeding 3 seconds for synchronization operations.</w:t>
+              <w:t xml:space="preserve">99% uptime with transaction response times not exceeding </w:t>
+            </w:r>
+            <w:r>
+              <w:rPr>
+                <w:rFonts w:eastAsia="Times New Roman" w:cs="Times New Roman"/>
+                <w:kern w:val="0"/>
+                <w:sz w:val="18"/>
+                <w:szCs w:val="18"/>
+                <w14:ligatures w14:val="none"/>
+              </w:rPr>
+              <w:t>10</w:t>
+            </w:r>
+            <w:r>
+              <w:rPr>
+                <w:rFonts w:eastAsia="Times New Roman" w:cs="Times New Roman"/>
+                <w:kern w:val="0"/>
+                <w:sz w:val="18"/>
+                <w:szCs w:val="18"/>
+                <w14:ligatures w14:val="none"/>
+              </w:rPr>
+              <w:t xml:space="preserve"> seconds for synchronization operations.</w:t>
             </w:r>
           </w:p>
         </w:tc>
@@ -4122,7 +4827,7 @@
                 <w:szCs w:val="18"/>
                 <w14:ligatures w14:val="none"/>
               </w:rPr>
-              <w:t xml:space="preserve">Dedicated to maintaining the high standards of translation quality, this module involves various stakeholders in the review and approval process of translated content. It employs a systematic </w:t>
+              <w:t xml:space="preserve">Dedicated to maintaining the high standards of translation quality, this module involves various stakeholders in the review and approval process of translated content. It employs a systematic approach to version control and audit trails, ensuring that all modifications </w:t>
             </w:r>
             <w:r>
               <w:rPr>
@@ -4133,7 +4838,7 @@
                 <w14:ligatures w14:val="none"/>
               </w:rPr>
               <w:lastRenderedPageBreak/>
-              <w:t>approach to version control and audit trails, ensuring that all modifications are tracked and reversible.</w:t>
+              <w:t>are tracked and reversible.</w:t>
             </w:r>
           </w:p>
         </w:tc>
@@ -4156,17 +4861,6 @@
             <w:r>
               <w:rPr>
                 <w:rFonts w:eastAsia="Times New Roman" w:cs="Times New Roman"/>
-                <w:kern w:val="0"/>
-                <w:sz w:val="18"/>
-                <w:szCs w:val="18"/>
-                <w14:ligatures w14:val="none"/>
-              </w:rPr>
-              <w:lastRenderedPageBreak/>
-              <w:t xml:space="preserve">- </w:t>
-            </w:r>
-            <w:r>
-              <w:rPr>
-                <w:rFonts w:eastAsia="Times New Roman" w:cs="Times New Roman"/>
                 <w:b/>
                 <w:bCs/>
                 <w:kern w:val="0"/>
@@ -4174,6 +4868,7 @@
                 <w:szCs w:val="18"/>
                 <w14:ligatures w14:val="none"/>
               </w:rPr>
+              <w:lastRenderedPageBreak/>
               <w:t>Tool</w:t>
             </w:r>
             <w:r>
@@ -4184,31 +4879,22 @@
                 <w:szCs w:val="18"/>
                 <w14:ligatures w14:val="none"/>
               </w:rPr>
-              <w:t>: Django Admin customized for review processes&lt;</w:t>
-            </w:r>
-            <w:proofErr w:type="spellStart"/>
-            <w:r>
-              <w:rPr>
-                <w:rFonts w:eastAsia="Times New Roman" w:cs="Times New Roman"/>
-                <w:kern w:val="0"/>
-                <w:sz w:val="18"/>
-                <w:szCs w:val="18"/>
-                <w14:ligatures w14:val="none"/>
-              </w:rPr>
-              <w:t>br</w:t>
-            </w:r>
-            <w:proofErr w:type="spellEnd"/>
-            <w:r>
-              <w:rPr>
-                <w:rFonts w:eastAsia="Times New Roman" w:cs="Times New Roman"/>
-                <w:kern w:val="0"/>
-                <w:sz w:val="18"/>
-                <w:szCs w:val="18"/>
-                <w14:ligatures w14:val="none"/>
-              </w:rPr>
-              <w:t xml:space="preserve">&gt;- </w:t>
-            </w:r>
-            <w:r>
+              <w:t xml:space="preserve">: Django </w:t>
+            </w:r>
+            <w:r>
+              <w:rPr>
+                <w:rFonts w:eastAsia="Times New Roman" w:cs="Times New Roman"/>
+                <w:kern w:val="0"/>
+                <w:sz w:val="18"/>
+                <w:szCs w:val="18"/>
+                <w14:ligatures w14:val="none"/>
+              </w:rPr>
+              <w:t xml:space="preserve">Object Relational Mapper (ORM) to map and store updates and decisions on translation versions </w:t>
+            </w:r>
+          </w:p>
+          <w:p>
+            <w:pPr>
+              <w:spacing w:after="0" w:line="240" w:lineRule="auto"/>
               <w:rPr>
                 <w:rFonts w:eastAsia="Times New Roman" w:cs="Times New Roman"/>
                 <w:b/>
@@ -4218,6 +4904,29 @@
                 <w:szCs w:val="18"/>
                 <w14:ligatures w14:val="none"/>
               </w:rPr>
+            </w:pPr>
+          </w:p>
+          <w:p>
+            <w:pPr>
+              <w:spacing w:after="0" w:line="240" w:lineRule="auto"/>
+              <w:rPr>
+                <w:rFonts w:eastAsia="Times New Roman" w:cs="Times New Roman"/>
+                <w:kern w:val="0"/>
+                <w:sz w:val="18"/>
+                <w:szCs w:val="18"/>
+                <w14:ligatures w14:val="none"/>
+              </w:rPr>
+            </w:pPr>
+            <w:r>
+              <w:rPr>
+                <w:rFonts w:eastAsia="Times New Roman" w:cs="Times New Roman"/>
+                <w:b/>
+                <w:bCs/>
+                <w:kern w:val="0"/>
+                <w:sz w:val="18"/>
+                <w:szCs w:val="18"/>
+                <w14:ligatures w14:val="none"/>
+              </w:rPr>
               <w:t>Database</w:t>
             </w:r>
             <w:r>
@@ -4228,30 +4937,32 @@
                 <w:szCs w:val="18"/>
                 <w14:ligatures w14:val="none"/>
               </w:rPr>
-              <w:t>: PostgreSQL for storing version histories and review records&lt;</w:t>
-            </w:r>
-            <w:proofErr w:type="spellStart"/>
-            <w:r>
-              <w:rPr>
-                <w:rFonts w:eastAsia="Times New Roman" w:cs="Times New Roman"/>
-                <w:kern w:val="0"/>
-                <w:sz w:val="18"/>
-                <w:szCs w:val="18"/>
-                <w14:ligatures w14:val="none"/>
-              </w:rPr>
-              <w:t>br</w:t>
-            </w:r>
-            <w:proofErr w:type="spellEnd"/>
-            <w:r>
-              <w:rPr>
-                <w:rFonts w:eastAsia="Times New Roman" w:cs="Times New Roman"/>
-                <w:kern w:val="0"/>
-                <w:sz w:val="18"/>
-                <w:szCs w:val="18"/>
-                <w14:ligatures w14:val="none"/>
-              </w:rPr>
-              <w:t xml:space="preserve">&gt;- </w:t>
-            </w:r>
+              <w:t>: PostgreSQL for storing version histories and review records</w:t>
+            </w:r>
+          </w:p>
+          <w:p>
+            <w:pPr>
+              <w:spacing w:after="0" w:line="240" w:lineRule="auto"/>
+              <w:rPr>
+                <w:rFonts w:eastAsia="Times New Roman" w:cs="Times New Roman"/>
+                <w:kern w:val="0"/>
+                <w:sz w:val="18"/>
+                <w:szCs w:val="18"/>
+                <w14:ligatures w14:val="none"/>
+              </w:rPr>
+            </w:pPr>
+          </w:p>
+          <w:p>
+            <w:pPr>
+              <w:spacing w:after="0" w:line="240" w:lineRule="auto"/>
+              <w:rPr>
+                <w:rFonts w:eastAsia="Times New Roman" w:cs="Times New Roman"/>
+                <w:kern w:val="0"/>
+                <w:sz w:val="18"/>
+                <w:szCs w:val="18"/>
+                <w14:ligatures w14:val="none"/>
+              </w:rPr>
+            </w:pPr>
             <w:r>
               <w:rPr>
                 <w:rFonts w:eastAsia="Times New Roman" w:cs="Times New Roman"/>
@@ -4300,7 +5011,37 @@
                 <w:szCs w:val="18"/>
                 <w14:ligatures w14:val="none"/>
               </w:rPr>
-              <w:t>FR12, FR13</w:t>
+              <w:t>FR</w:t>
+            </w:r>
+            <w:r>
+              <w:rPr>
+                <w:rFonts w:eastAsia="Times New Roman" w:cs="Times New Roman"/>
+                <w:kern w:val="0"/>
+                <w:sz w:val="18"/>
+                <w:szCs w:val="18"/>
+                <w14:ligatures w14:val="none"/>
+              </w:rPr>
+              <w:t>8</w:t>
+            </w:r>
+            <w:r>
+              <w:rPr>
+                <w:rFonts w:eastAsia="Times New Roman" w:cs="Times New Roman"/>
+                <w:kern w:val="0"/>
+                <w:sz w:val="18"/>
+                <w:szCs w:val="18"/>
+                <w14:ligatures w14:val="none"/>
+              </w:rPr>
+              <w:t>, FR</w:t>
+            </w:r>
+            <w:r>
+              <w:rPr>
+                <w:rFonts w:eastAsia="Times New Roman" w:cs="Times New Roman"/>
+                <w:kern w:val="0"/>
+                <w:sz w:val="18"/>
+                <w:szCs w:val="18"/>
+                <w14:ligatures w14:val="none"/>
+              </w:rPr>
+              <w:t>9</w:t>
             </w:r>
           </w:p>
         </w:tc>
@@ -4447,6 +5188,18 @@
                 <w:szCs w:val="18"/>
                 <w14:ligatures w14:val="none"/>
               </w:rPr>
+              <w:t xml:space="preserve">DRF </w:t>
+            </w:r>
+            <w:r>
+              <w:rPr>
+                <w:rFonts w:eastAsia="Times New Roman" w:cs="Times New Roman"/>
+                <w:b/>
+                <w:bCs/>
+                <w:kern w:val="0"/>
+                <w:sz w:val="18"/>
+                <w:szCs w:val="18"/>
+                <w14:ligatures w14:val="none"/>
+              </w:rPr>
               <w:t>API Gateway</w:t>
             </w:r>
           </w:p>
@@ -4520,16 +5273,6 @@
             <w:r>
               <w:rPr>
                 <w:rFonts w:eastAsia="Times New Roman" w:cs="Times New Roman"/>
-                <w:kern w:val="0"/>
-                <w:sz w:val="18"/>
-                <w:szCs w:val="18"/>
-                <w14:ligatures w14:val="none"/>
-              </w:rPr>
-              <w:t xml:space="preserve">- </w:t>
-            </w:r>
-            <w:r>
-              <w:rPr>
-                <w:rFonts w:eastAsia="Times New Roman" w:cs="Times New Roman"/>
                 <w:b/>
                 <w:bCs/>
                 <w:kern w:val="0"/>
@@ -4537,40 +5280,62 @@
                 <w:szCs w:val="18"/>
                 <w14:ligatures w14:val="none"/>
               </w:rPr>
-              <w:t>Technology</w:t>
-            </w:r>
-            <w:r>
-              <w:rPr>
-                <w:rFonts w:eastAsia="Times New Roman" w:cs="Times New Roman"/>
-                <w:kern w:val="0"/>
-                <w:sz w:val="18"/>
-                <w:szCs w:val="18"/>
-                <w14:ligatures w14:val="none"/>
-              </w:rPr>
-              <w:t>: NGINX for managing API requests&lt;</w:t>
-            </w:r>
-            <w:proofErr w:type="spellStart"/>
-            <w:r>
-              <w:rPr>
-                <w:rFonts w:eastAsia="Times New Roman" w:cs="Times New Roman"/>
-                <w:kern w:val="0"/>
-                <w:sz w:val="18"/>
-                <w:szCs w:val="18"/>
-                <w14:ligatures w14:val="none"/>
-              </w:rPr>
-              <w:t>br</w:t>
-            </w:r>
-            <w:proofErr w:type="spellEnd"/>
-            <w:r>
-              <w:rPr>
-                <w:rFonts w:eastAsia="Times New Roman" w:cs="Times New Roman"/>
-                <w:kern w:val="0"/>
-                <w:sz w:val="18"/>
-                <w:szCs w:val="18"/>
-                <w14:ligatures w14:val="none"/>
-              </w:rPr>
-              <w:t xml:space="preserve">&gt;- </w:t>
-            </w:r>
+              <w:t>API</w:t>
+            </w:r>
+            <w:r>
+              <w:rPr>
+                <w:rFonts w:eastAsia="Times New Roman" w:cs="Times New Roman"/>
+                <w:kern w:val="0"/>
+                <w:sz w:val="18"/>
+                <w:szCs w:val="18"/>
+                <w14:ligatures w14:val="none"/>
+              </w:rPr>
+              <w:t xml:space="preserve">: Custom </w:t>
+            </w:r>
+            <w:r>
+              <w:rPr>
+                <w:rFonts w:eastAsia="Times New Roman" w:cs="Times New Roman"/>
+                <w:kern w:val="0"/>
+                <w:sz w:val="18"/>
+                <w:szCs w:val="18"/>
+                <w14:ligatures w14:val="none"/>
+              </w:rPr>
+              <w:t xml:space="preserve">DRF </w:t>
+            </w:r>
+            <w:r>
+              <w:rPr>
+                <w:rFonts w:eastAsia="Times New Roman" w:cs="Times New Roman"/>
+                <w:kern w:val="0"/>
+                <w:sz w:val="18"/>
+                <w:szCs w:val="18"/>
+                <w14:ligatures w14:val="none"/>
+              </w:rPr>
+              <w:t>API for communication with TMS</w:t>
+            </w:r>
+          </w:p>
+          <w:p>
+            <w:pPr>
+              <w:spacing w:after="0" w:line="240" w:lineRule="auto"/>
+              <w:rPr>
+                <w:rFonts w:eastAsia="Times New Roman" w:cs="Times New Roman"/>
+                <w:kern w:val="0"/>
+                <w:sz w:val="18"/>
+                <w:szCs w:val="18"/>
+                <w14:ligatures w14:val="none"/>
+              </w:rPr>
+            </w:pPr>
+          </w:p>
+          <w:p>
+            <w:pPr>
+              <w:spacing w:after="0" w:line="240" w:lineRule="auto"/>
+              <w:rPr>
+                <w:rFonts w:eastAsia="Times New Roman" w:cs="Times New Roman"/>
+                <w:kern w:val="0"/>
+                <w:sz w:val="18"/>
+                <w:szCs w:val="18"/>
+                <w14:ligatures w14:val="none"/>
+              </w:rPr>
+            </w:pPr>
             <w:r>
               <w:rPr>
                 <w:rFonts w:eastAsia="Times New Roman" w:cs="Times New Roman"/>
@@ -4581,41 +5346,22 @@
                 <w:szCs w:val="18"/>
                 <w14:ligatures w14:val="none"/>
               </w:rPr>
-              <w:t>Security</w:t>
-            </w:r>
-            <w:r>
-              <w:rPr>
-                <w:rFonts w:eastAsia="Times New Roman" w:cs="Times New Roman"/>
-                <w:kern w:val="0"/>
-                <w:sz w:val="18"/>
-                <w:szCs w:val="18"/>
-                <w14:ligatures w14:val="none"/>
-              </w:rPr>
-              <w:t>: OAuth and HTTPS for secure communications&lt;</w:t>
-            </w:r>
-            <w:proofErr w:type="spellStart"/>
-            <w:r>
-              <w:rPr>
-                <w:rFonts w:eastAsia="Times New Roman" w:cs="Times New Roman"/>
-                <w:kern w:val="0"/>
-                <w:sz w:val="18"/>
-                <w:szCs w:val="18"/>
-                <w14:ligatures w14:val="none"/>
-              </w:rPr>
-              <w:t>br</w:t>
-            </w:r>
-            <w:proofErr w:type="spellEnd"/>
-            <w:r>
-              <w:rPr>
-                <w:rFonts w:eastAsia="Times New Roman" w:cs="Times New Roman"/>
-                <w:kern w:val="0"/>
-                <w:sz w:val="18"/>
-                <w:szCs w:val="18"/>
-                <w14:ligatures w14:val="none"/>
-              </w:rPr>
-              <w:t xml:space="preserve">&gt;- </w:t>
-            </w:r>
-            <w:r>
+              <w:t>Scheduler</w:t>
+            </w:r>
+            <w:r>
+              <w:rPr>
+                <w:rFonts w:eastAsia="Times New Roman" w:cs="Times New Roman"/>
+                <w:kern w:val="0"/>
+                <w:sz w:val="18"/>
+                <w:szCs w:val="18"/>
+                <w14:ligatures w14:val="none"/>
+              </w:rPr>
+              <w:t>: Cron jobs for monitoring content updates</w:t>
+            </w:r>
+          </w:p>
+          <w:p>
+            <w:pPr>
+              <w:spacing w:after="0" w:line="240" w:lineRule="auto"/>
               <w:rPr>
                 <w:rFonts w:eastAsia="Times New Roman" w:cs="Times New Roman"/>
                 <w:b/>
@@ -4625,17 +5371,60 @@
                 <w:szCs w:val="18"/>
                 <w14:ligatures w14:val="none"/>
               </w:rPr>
-              <w:t>Management</w:t>
-            </w:r>
-            <w:r>
-              <w:rPr>
-                <w:rFonts w:eastAsia="Times New Roman" w:cs="Times New Roman"/>
-                <w:kern w:val="0"/>
-                <w:sz w:val="18"/>
-                <w:szCs w:val="18"/>
-                <w14:ligatures w14:val="none"/>
-              </w:rPr>
-              <w:t>: Rate limiting and logging for API usage monitoring</w:t>
+            </w:pPr>
+          </w:p>
+          <w:p>
+            <w:pPr>
+              <w:spacing w:after="0" w:line="240" w:lineRule="auto"/>
+              <w:rPr>
+                <w:rFonts w:eastAsia="Times New Roman" w:cs="Times New Roman"/>
+                <w:kern w:val="0"/>
+                <w:sz w:val="18"/>
+                <w:szCs w:val="18"/>
+                <w14:ligatures w14:val="none"/>
+              </w:rPr>
+            </w:pPr>
+            <w:r>
+              <w:rPr>
+                <w:rFonts w:eastAsia="Times New Roman" w:cs="Times New Roman"/>
+                <w:b/>
+                <w:bCs/>
+                <w:kern w:val="0"/>
+                <w:sz w:val="18"/>
+                <w:szCs w:val="18"/>
+                <w14:ligatures w14:val="none"/>
+              </w:rPr>
+              <w:t>Data Sync</w:t>
+            </w:r>
+            <w:r>
+              <w:rPr>
+                <w:rFonts w:eastAsia="Times New Roman" w:cs="Times New Roman"/>
+                <w:kern w:val="0"/>
+                <w:sz w:val="18"/>
+                <w:szCs w:val="18"/>
+                <w14:ligatures w14:val="none"/>
+              </w:rPr>
+              <w:t xml:space="preserve">: </w:t>
+            </w:r>
+            <w:r>
+              <w:rPr>
+                <w:rFonts w:eastAsia="Times New Roman" w:cs="Times New Roman"/>
+                <w:kern w:val="0"/>
+                <w:sz w:val="18"/>
+                <w:szCs w:val="18"/>
+                <w14:ligatures w14:val="none"/>
+              </w:rPr>
+              <w:t>DRF API</w:t>
+            </w:r>
+            <w:r>
+              <w:rPr>
+                <w:rFonts w:eastAsia="Times New Roman" w:cs="Times New Roman"/>
+                <w:kern w:val="0"/>
+                <w:sz w:val="18"/>
+                <w:szCs w:val="18"/>
+                <w14:ligatures w14:val="none"/>
+              </w:rPr>
+              <w:t xml:space="preserve"> for synchronizing content across systems</w:t>
             </w:r>
           </w:p>
         </w:tc>
@@ -4663,7 +5452,7 @@
                 <w:szCs w:val="18"/>
                 <w14:ligatures w14:val="none"/>
               </w:rPr>
-              <w:t>FR14, FR15</w:t>
+              <w:t>All</w:t>
             </w:r>
           </w:p>
         </w:tc>
@@ -4691,7 +5480,37 @@
                 <w:szCs w:val="18"/>
                 <w14:ligatures w14:val="none"/>
               </w:rPr>
-              <w:t>API calls to and from the TMS</w:t>
+              <w:t xml:space="preserve">API calls to and from </w:t>
+            </w:r>
+            <w:r>
+              <w:rPr>
+                <w:rFonts w:eastAsia="Times New Roman" w:cs="Times New Roman"/>
+                <w:kern w:val="0"/>
+                <w:sz w:val="18"/>
+                <w:szCs w:val="18"/>
+                <w14:ligatures w14:val="none"/>
+              </w:rPr>
+              <w:t xml:space="preserve">onboard websites and </w:t>
+            </w:r>
+            <w:r>
+              <w:rPr>
+                <w:rFonts w:eastAsia="Times New Roman" w:cs="Times New Roman"/>
+                <w:kern w:val="0"/>
+                <w:sz w:val="18"/>
+                <w:szCs w:val="18"/>
+                <w14:ligatures w14:val="none"/>
+              </w:rPr>
+              <w:t>the TMS</w:t>
+            </w:r>
+            <w:r>
+              <w:rPr>
+                <w:rFonts w:eastAsia="Times New Roman" w:cs="Times New Roman"/>
+                <w:kern w:val="0"/>
+                <w:sz w:val="18"/>
+                <w:szCs w:val="18"/>
+                <w14:ligatures w14:val="none"/>
+              </w:rPr>
+              <w:t xml:space="preserve">, </w:t>
             </w:r>
           </w:p>
         </w:tc>
@@ -4719,7 +5538,47 @@
                 <w:szCs w:val="18"/>
                 <w14:ligatures w14:val="none"/>
               </w:rPr>
-              <w:t>Secure and validated API responses from the TMS</w:t>
+              <w:t>Secure and validated API responses</w:t>
+            </w:r>
+            <w:r>
+              <w:rPr>
+                <w:rFonts w:eastAsia="Times New Roman" w:cs="Times New Roman"/>
+                <w:kern w:val="0"/>
+                <w:sz w:val="18"/>
+                <w:szCs w:val="18"/>
+                <w14:ligatures w14:val="none"/>
+              </w:rPr>
+              <w:t xml:space="preserve"> to and</w:t>
+            </w:r>
+            <w:r>
+              <w:rPr>
+                <w:rFonts w:eastAsia="Times New Roman" w:cs="Times New Roman"/>
+                <w:kern w:val="0"/>
+                <w:sz w:val="18"/>
+                <w:szCs w:val="18"/>
+                <w14:ligatures w14:val="none"/>
+              </w:rPr>
+              <w:t xml:space="preserve"> from the</w:t>
+            </w:r>
+            <w:r>
+              <w:rPr>
+                <w:rFonts w:eastAsia="Times New Roman" w:cs="Times New Roman"/>
+                <w:kern w:val="0"/>
+                <w:sz w:val="18"/>
+                <w:szCs w:val="18"/>
+                <w14:ligatures w14:val="none"/>
+              </w:rPr>
+              <w:t xml:space="preserve"> onboard websites and the</w:t>
+            </w:r>
+            <w:r>
+              <w:rPr>
+                <w:rFonts w:eastAsia="Times New Roman" w:cs="Times New Roman"/>
+                <w:kern w:val="0"/>
+                <w:sz w:val="18"/>
+                <w:szCs w:val="18"/>
+                <w14:ligatures w14:val="none"/>
+              </w:rPr>
+              <w:t xml:space="preserve"> TMS</w:t>
             </w:r>
           </w:p>
         </w:tc>
@@ -4775,7 +5634,47 @@
                 <w:szCs w:val="18"/>
                 <w14:ligatures w14:val="none"/>
               </w:rPr>
-              <w:t>99.99% uptime, with API response times kept below 1 second for all transactions.</w:t>
+              <w:t xml:space="preserve">99.99% uptime, with API response times kept below </w:t>
+            </w:r>
+            <w:r>
+              <w:rPr>
+                <w:rFonts w:eastAsia="Times New Roman" w:cs="Times New Roman"/>
+                <w:kern w:val="0"/>
+                <w:sz w:val="18"/>
+                <w:szCs w:val="18"/>
+                <w14:ligatures w14:val="none"/>
+              </w:rPr>
+              <w:t>5</w:t>
+            </w:r>
+            <w:r>
+              <w:rPr>
+                <w:rFonts w:eastAsia="Times New Roman" w:cs="Times New Roman"/>
+                <w:kern w:val="0"/>
+                <w:sz w:val="18"/>
+                <w:szCs w:val="18"/>
+                <w14:ligatures w14:val="none"/>
+              </w:rPr>
+              <w:t xml:space="preserve"> second</w:t>
+            </w:r>
+            <w:r>
+              <w:rPr>
+                <w:rFonts w:eastAsia="Times New Roman" w:cs="Times New Roman"/>
+                <w:kern w:val="0"/>
+                <w:sz w:val="18"/>
+                <w:szCs w:val="18"/>
+                <w14:ligatures w14:val="none"/>
+              </w:rPr>
+              <w:t>s</w:t>
+            </w:r>
+            <w:r>
+              <w:rPr>
+                <w:rFonts w:eastAsia="Times New Roman" w:cs="Times New Roman"/>
+                <w:kern w:val="0"/>
+                <w:sz w:val="18"/>
+                <w:szCs w:val="18"/>
+                <w14:ligatures w14:val="none"/>
+              </w:rPr>
+              <w:t xml:space="preserve"> for all transactions.</w:t>
             </w:r>
           </w:p>
         </w:tc>
@@ -4838,18 +5737,7 @@
                 <w:szCs w:val="18"/>
                 <w14:ligatures w14:val="none"/>
               </w:rPr>
-              <w:t xml:space="preserve">Manages the direct interactions with the Translation Management System, which includes sending texts for translation and receiving the translated outputs. This component is crucial for the seamless integration of external </w:t>
-            </w:r>
-            <w:r>
-              <w:rPr>
-                <w:rFonts w:eastAsia="Times New Roman" w:cs="Times New Roman"/>
-                <w:kern w:val="0"/>
-                <w:sz w:val="18"/>
-                <w:szCs w:val="18"/>
-                <w14:ligatures w14:val="none"/>
-              </w:rPr>
-              <w:lastRenderedPageBreak/>
-              <w:t>translation services into the localization workflow.</w:t>
+              <w:t>Manages the direct interactions with the Translation Management System, which includes sending texts for translation and receiving the translated outputs. This component is crucial for the seamless integration of external translation services into the localization workflow.</w:t>
             </w:r>
           </w:p>
         </w:tc>
@@ -4872,17 +5760,6 @@
             <w:r>
               <w:rPr>
                 <w:rFonts w:eastAsia="Times New Roman" w:cs="Times New Roman"/>
-                <w:kern w:val="0"/>
-                <w:sz w:val="18"/>
-                <w:szCs w:val="18"/>
-                <w14:ligatures w14:val="none"/>
-              </w:rPr>
-              <w:lastRenderedPageBreak/>
-              <w:t xml:space="preserve">- </w:t>
-            </w:r>
-            <w:r>
-              <w:rPr>
-                <w:rFonts w:eastAsia="Times New Roman" w:cs="Times New Roman"/>
                 <w:b/>
                 <w:bCs/>
                 <w:kern w:val="0"/>
@@ -4900,30 +5777,32 @@
                 <w:szCs w:val="18"/>
                 <w14:ligatures w14:val="none"/>
               </w:rPr>
-              <w:t>: External TMS API for seamless integration&lt;</w:t>
-            </w:r>
-            <w:proofErr w:type="spellStart"/>
-            <w:r>
-              <w:rPr>
-                <w:rFonts w:eastAsia="Times New Roman" w:cs="Times New Roman"/>
-                <w:kern w:val="0"/>
-                <w:sz w:val="18"/>
-                <w:szCs w:val="18"/>
-                <w14:ligatures w14:val="none"/>
-              </w:rPr>
-              <w:t>br</w:t>
-            </w:r>
-            <w:proofErr w:type="spellEnd"/>
-            <w:r>
-              <w:rPr>
-                <w:rFonts w:eastAsia="Times New Roman" w:cs="Times New Roman"/>
-                <w:kern w:val="0"/>
-                <w:sz w:val="18"/>
-                <w:szCs w:val="18"/>
-                <w14:ligatures w14:val="none"/>
-              </w:rPr>
-              <w:t xml:space="preserve">&gt;- </w:t>
-            </w:r>
+              <w:t xml:space="preserve">: External TMS API for seamless integration </w:t>
+            </w:r>
+          </w:p>
+          <w:p>
+            <w:pPr>
+              <w:spacing w:after="0" w:line="240" w:lineRule="auto"/>
+              <w:rPr>
+                <w:rFonts w:eastAsia="Times New Roman" w:cs="Times New Roman"/>
+                <w:kern w:val="0"/>
+                <w:sz w:val="18"/>
+                <w:szCs w:val="18"/>
+                <w14:ligatures w14:val="none"/>
+              </w:rPr>
+            </w:pPr>
+          </w:p>
+          <w:p>
+            <w:pPr>
+              <w:spacing w:after="0" w:line="240" w:lineRule="auto"/>
+              <w:rPr>
+                <w:rFonts w:eastAsia="Times New Roman" w:cs="Times New Roman"/>
+                <w:kern w:val="0"/>
+                <w:sz w:val="18"/>
+                <w:szCs w:val="18"/>
+                <w14:ligatures w14:val="none"/>
+              </w:rPr>
+            </w:pPr>
             <w:r>
               <w:rPr>
                 <w:rFonts w:eastAsia="Times New Roman" w:cs="Times New Roman"/>
@@ -4944,30 +5823,32 @@
                 <w:szCs w:val="18"/>
                 <w14:ligatures w14:val="none"/>
               </w:rPr>
-              <w:t>: JSON for efficient data handling&lt;</w:t>
-            </w:r>
-            <w:proofErr w:type="spellStart"/>
-            <w:r>
-              <w:rPr>
-                <w:rFonts w:eastAsia="Times New Roman" w:cs="Times New Roman"/>
-                <w:kern w:val="0"/>
-                <w:sz w:val="18"/>
-                <w:szCs w:val="18"/>
-                <w14:ligatures w14:val="none"/>
-              </w:rPr>
-              <w:t>br</w:t>
-            </w:r>
-            <w:proofErr w:type="spellEnd"/>
-            <w:r>
-              <w:rPr>
-                <w:rFonts w:eastAsia="Times New Roman" w:cs="Times New Roman"/>
-                <w:kern w:val="0"/>
-                <w:sz w:val="18"/>
-                <w:szCs w:val="18"/>
-                <w14:ligatures w14:val="none"/>
-              </w:rPr>
-              <w:t xml:space="preserve">&gt;- </w:t>
-            </w:r>
+              <w:t>: JSON for efficient data handling</w:t>
+            </w:r>
+          </w:p>
+          <w:p>
+            <w:pPr>
+              <w:spacing w:after="0" w:line="240" w:lineRule="auto"/>
+              <w:rPr>
+                <w:rFonts w:eastAsia="Times New Roman" w:cs="Times New Roman"/>
+                <w:kern w:val="0"/>
+                <w:sz w:val="18"/>
+                <w:szCs w:val="18"/>
+                <w14:ligatures w14:val="none"/>
+              </w:rPr>
+            </w:pPr>
+          </w:p>
+          <w:p>
+            <w:pPr>
+              <w:spacing w:after="0" w:line="240" w:lineRule="auto"/>
+              <w:rPr>
+                <w:rFonts w:eastAsia="Times New Roman" w:cs="Times New Roman"/>
+                <w:kern w:val="0"/>
+                <w:sz w:val="18"/>
+                <w:szCs w:val="18"/>
+                <w14:ligatures w14:val="none"/>
+              </w:rPr>
+            </w:pPr>
             <w:r>
               <w:rPr>
                 <w:rFonts w:eastAsia="Times New Roman" w:cs="Times New Roman"/>
@@ -5016,7 +5897,27 @@
                 <w:szCs w:val="18"/>
                 <w14:ligatures w14:val="none"/>
               </w:rPr>
-              <w:t>FR16, FR17</w:t>
+              <w:t>FR6, FR7, FR10,</w:t>
+            </w:r>
+            <w:r>
+              <w:rPr>
+                <w:rFonts w:eastAsia="Times New Roman" w:cs="Times New Roman"/>
+                <w:kern w:val="0"/>
+                <w:sz w:val="18"/>
+                <w:szCs w:val="18"/>
+                <w14:ligatures w14:val="none"/>
+              </w:rPr>
+              <w:t xml:space="preserve"> FR1</w:t>
+            </w:r>
+            <w:r>
+              <w:rPr>
+                <w:rFonts w:eastAsia="Times New Roman" w:cs="Times New Roman"/>
+                <w:kern w:val="0"/>
+                <w:sz w:val="18"/>
+                <w:szCs w:val="18"/>
+                <w14:ligatures w14:val="none"/>
+              </w:rPr>
+              <w:t>1</w:t>
             </w:r>
           </w:p>
         </w:tc>
@@ -5128,7 +6029,27 @@
                 <w:szCs w:val="18"/>
                 <w14:ligatures w14:val="none"/>
               </w:rPr>
-              <w:t>99% uptime with average response times of less than 4 seconds for sending and receiving data.</w:t>
+              <w:t xml:space="preserve">99% uptime with average response times of less than </w:t>
+            </w:r>
+            <w:r>
+              <w:rPr>
+                <w:rFonts w:eastAsia="Times New Roman" w:cs="Times New Roman"/>
+                <w:kern w:val="0"/>
+                <w:sz w:val="18"/>
+                <w:szCs w:val="18"/>
+                <w14:ligatures w14:val="none"/>
+              </w:rPr>
+              <w:t>5</w:t>
+            </w:r>
+            <w:r>
+              <w:rPr>
+                <w:rFonts w:eastAsia="Times New Roman" w:cs="Times New Roman"/>
+                <w:kern w:val="0"/>
+                <w:sz w:val="18"/>
+                <w:szCs w:val="18"/>
+                <w14:ligatures w14:val="none"/>
+              </w:rPr>
+              <w:t xml:space="preserve"> seconds for sending and receiving data.</w:t>
             </w:r>
           </w:p>
         </w:tc>
@@ -5191,7 +6112,18 @@
                 <w:szCs w:val="18"/>
                 <w14:ligatures w14:val="none"/>
               </w:rPr>
-              <w:t>Responsible for all data storage and management aspects of the platform, this component ensures that user data, project metadata, and translation memories are securely stored, easily accessible, and reliably managed within the system.</w:t>
+              <w:t xml:space="preserve">Responsible for all data storage and management </w:t>
+            </w:r>
+            <w:r>
+              <w:rPr>
+                <w:rFonts w:eastAsia="Times New Roman" w:cs="Times New Roman"/>
+                <w:kern w:val="0"/>
+                <w:sz w:val="18"/>
+                <w:szCs w:val="18"/>
+                <w14:ligatures w14:val="none"/>
+              </w:rPr>
+              <w:lastRenderedPageBreak/>
+              <w:t>aspects of the platform, this component ensures that user data, project metadata, and translation memories are securely stored, easily accessible, and reliably managed within the system.</w:t>
             </w:r>
           </w:p>
         </w:tc>
@@ -5214,16 +6146,6 @@
             <w:r>
               <w:rPr>
                 <w:rFonts w:eastAsia="Times New Roman" w:cs="Times New Roman"/>
-                <w:kern w:val="0"/>
-                <w:sz w:val="18"/>
-                <w:szCs w:val="18"/>
-                <w14:ligatures w14:val="none"/>
-              </w:rPr>
-              <w:t xml:space="preserve">- </w:t>
-            </w:r>
-            <w:r>
-              <w:rPr>
-                <w:rFonts w:eastAsia="Times New Roman" w:cs="Times New Roman"/>
                 <w:b/>
                 <w:bCs/>
                 <w:kern w:val="0"/>
@@ -5231,6 +6153,7 @@
                 <w:szCs w:val="18"/>
                 <w14:ligatures w14:val="none"/>
               </w:rPr>
+              <w:lastRenderedPageBreak/>
               <w:t>Database System</w:t>
             </w:r>
             <w:r>
@@ -5241,30 +6164,43 @@
                 <w:szCs w:val="18"/>
                 <w14:ligatures w14:val="none"/>
               </w:rPr>
-              <w:t>: PostgreSQL for robust data handling&lt;</w:t>
-            </w:r>
-            <w:proofErr w:type="spellStart"/>
-            <w:r>
-              <w:rPr>
-                <w:rFonts w:eastAsia="Times New Roman" w:cs="Times New Roman"/>
-                <w:kern w:val="0"/>
-                <w:sz w:val="18"/>
-                <w:szCs w:val="18"/>
-                <w14:ligatures w14:val="none"/>
-              </w:rPr>
-              <w:t>br</w:t>
-            </w:r>
-            <w:proofErr w:type="spellEnd"/>
-            <w:r>
-              <w:rPr>
-                <w:rFonts w:eastAsia="Times New Roman" w:cs="Times New Roman"/>
-                <w:kern w:val="0"/>
-                <w:sz w:val="18"/>
-                <w:szCs w:val="18"/>
-                <w14:ligatures w14:val="none"/>
-              </w:rPr>
-              <w:t xml:space="preserve">&gt;- </w:t>
-            </w:r>
+              <w:t xml:space="preserve">: PostgreSQL for </w:t>
+            </w:r>
+            <w:r>
+              <w:rPr>
+                <w:rFonts w:eastAsia="Times New Roman" w:cs="Times New Roman"/>
+                <w:kern w:val="0"/>
+                <w:sz w:val="18"/>
+                <w:szCs w:val="18"/>
+                <w14:ligatures w14:val="none"/>
+              </w:rPr>
+              <w:lastRenderedPageBreak/>
+              <w:t>robust data handling</w:t>
+            </w:r>
+          </w:p>
+          <w:p>
+            <w:pPr>
+              <w:spacing w:after="0" w:line="240" w:lineRule="auto"/>
+              <w:rPr>
+                <w:rFonts w:eastAsia="Times New Roman" w:cs="Times New Roman"/>
+                <w:kern w:val="0"/>
+                <w:sz w:val="18"/>
+                <w:szCs w:val="18"/>
+                <w14:ligatures w14:val="none"/>
+              </w:rPr>
+            </w:pPr>
+          </w:p>
+          <w:p>
+            <w:pPr>
+              <w:spacing w:after="0" w:line="240" w:lineRule="auto"/>
+              <w:rPr>
+                <w:rFonts w:eastAsia="Times New Roman" w:cs="Times New Roman"/>
+                <w:kern w:val="0"/>
+                <w:sz w:val="18"/>
+                <w:szCs w:val="18"/>
+                <w14:ligatures w14:val="none"/>
+              </w:rPr>
+            </w:pPr>
             <w:r>
               <w:rPr>
                 <w:rFonts w:eastAsia="Times New Roman" w:cs="Times New Roman"/>
@@ -5275,40 +6211,42 @@
                 <w:szCs w:val="18"/>
                 <w14:ligatures w14:val="none"/>
               </w:rPr>
-              <w:t>ORM</w:t>
-            </w:r>
-            <w:r>
-              <w:rPr>
-                <w:rFonts w:eastAsia="Times New Roman" w:cs="Times New Roman"/>
-                <w:kern w:val="0"/>
-                <w:sz w:val="18"/>
-                <w:szCs w:val="18"/>
-                <w14:ligatures w14:val="none"/>
-              </w:rPr>
-              <w:t>: Django ORM for seamless data integration and manipulation&lt;</w:t>
-            </w:r>
-            <w:proofErr w:type="spellStart"/>
-            <w:r>
-              <w:rPr>
-                <w:rFonts w:eastAsia="Times New Roman" w:cs="Times New Roman"/>
-                <w:kern w:val="0"/>
-                <w:sz w:val="18"/>
-                <w:szCs w:val="18"/>
-                <w14:ligatures w14:val="none"/>
-              </w:rPr>
-              <w:t>br</w:t>
-            </w:r>
-            <w:proofErr w:type="spellEnd"/>
-            <w:r>
-              <w:rPr>
-                <w:rFonts w:eastAsia="Times New Roman" w:cs="Times New Roman"/>
-                <w:kern w:val="0"/>
-                <w:sz w:val="18"/>
-                <w:szCs w:val="18"/>
-                <w14:ligatures w14:val="none"/>
-              </w:rPr>
-              <w:t xml:space="preserve">&gt;- </w:t>
-            </w:r>
+              <w:t>Schema</w:t>
+            </w:r>
+            <w:r>
+              <w:rPr>
+                <w:rFonts w:eastAsia="Times New Roman" w:cs="Times New Roman"/>
+                <w:kern w:val="0"/>
+                <w:sz w:val="18"/>
+                <w:szCs w:val="18"/>
+                <w14:ligatures w14:val="none"/>
+              </w:rPr>
+              <w:t>: Django ORM for seamless data integration and manipulation</w:t>
+            </w:r>
+          </w:p>
+          <w:p>
+            <w:pPr>
+              <w:spacing w:after="0" w:line="240" w:lineRule="auto"/>
+              <w:rPr>
+                <w:rFonts w:eastAsia="Times New Roman" w:cs="Times New Roman"/>
+                <w:kern w:val="0"/>
+                <w:sz w:val="18"/>
+                <w:szCs w:val="18"/>
+                <w14:ligatures w14:val="none"/>
+              </w:rPr>
+            </w:pPr>
+          </w:p>
+          <w:p>
+            <w:pPr>
+              <w:spacing w:after="0" w:line="240" w:lineRule="auto"/>
+              <w:rPr>
+                <w:rFonts w:eastAsia="Times New Roman" w:cs="Times New Roman"/>
+                <w:kern w:val="0"/>
+                <w:sz w:val="18"/>
+                <w:szCs w:val="18"/>
+                <w14:ligatures w14:val="none"/>
+              </w:rPr>
+            </w:pPr>
             <w:r>
               <w:rPr>
                 <w:rFonts w:eastAsia="Times New Roman" w:cs="Times New Roman"/>
@@ -5329,7 +6267,57 @@
                 <w:szCs w:val="18"/>
                 <w14:ligatures w14:val="none"/>
               </w:rPr>
-              <w:t>: Automated backup systems for data redundancy</w:t>
+              <w:t xml:space="preserve">: </w:t>
+            </w:r>
+            <w:r>
+              <w:rPr>
+                <w:rFonts w:eastAsia="Times New Roman" w:cs="Times New Roman"/>
+                <w:kern w:val="0"/>
+                <w:sz w:val="18"/>
+                <w:szCs w:val="18"/>
+                <w14:ligatures w14:val="none"/>
+              </w:rPr>
+              <w:t xml:space="preserve">Scheduled </w:t>
+            </w:r>
+            <w:r>
+              <w:rPr>
+                <w:rFonts w:eastAsia="Times New Roman" w:cs="Times New Roman"/>
+                <w:kern w:val="0"/>
+                <w:sz w:val="18"/>
+                <w:szCs w:val="18"/>
+                <w14:ligatures w14:val="none"/>
+              </w:rPr>
+              <w:t>backup</w:t>
+            </w:r>
+            <w:r>
+              <w:rPr>
+                <w:rFonts w:eastAsia="Times New Roman" w:cs="Times New Roman"/>
+                <w:kern w:val="0"/>
+                <w:sz w:val="18"/>
+                <w:szCs w:val="18"/>
+                <w14:ligatures w14:val="none"/>
+              </w:rPr>
+              <w:t>s with crontab</w:t>
+            </w:r>
+            <w:r>
+              <w:rPr>
+                <w:rFonts w:eastAsia="Times New Roman" w:cs="Times New Roman"/>
+                <w:kern w:val="0"/>
+                <w:sz w:val="18"/>
+                <w:szCs w:val="18"/>
+                <w14:ligatures w14:val="none"/>
+              </w:rPr>
+              <w:t xml:space="preserve"> systems for data </w:t>
+            </w:r>
+            <w:r>
+              <w:rPr>
+                <w:rFonts w:eastAsia="Times New Roman" w:cs="Times New Roman"/>
+                <w:kern w:val="0"/>
+                <w:sz w:val="18"/>
+                <w:szCs w:val="18"/>
+                <w14:ligatures w14:val="none"/>
+              </w:rPr>
+              <w:t>availability</w:t>
             </w:r>
           </w:p>
         </w:tc>
@@ -5357,7 +6345,8 @@
                 <w:szCs w:val="18"/>
                 <w14:ligatures w14:val="none"/>
               </w:rPr>
-              <w:t>FR18, FR19</w:t>
+              <w:lastRenderedPageBreak/>
+              <w:t>All</w:t>
             </w:r>
           </w:p>
         </w:tc>
@@ -5385,7 +6374,18 @@
                 <w:szCs w:val="18"/>
                 <w14:ligatures w14:val="none"/>
               </w:rPr>
-              <w:t>Data queries, data storage requests</w:t>
+              <w:t xml:space="preserve">Data queries, data </w:t>
+            </w:r>
+            <w:r>
+              <w:rPr>
+                <w:rFonts w:eastAsia="Times New Roman" w:cs="Times New Roman"/>
+                <w:kern w:val="0"/>
+                <w:sz w:val="18"/>
+                <w:szCs w:val="18"/>
+                <w14:ligatures w14:val="none"/>
+              </w:rPr>
+              <w:lastRenderedPageBreak/>
+              <w:t>storage requests</w:t>
             </w:r>
           </w:p>
         </w:tc>
@@ -5413,7 +6413,19 @@
                 <w:szCs w:val="18"/>
                 <w14:ligatures w14:val="none"/>
               </w:rPr>
-              <w:t>Query results, confirmation of data storage</w:t>
+              <w:lastRenderedPageBreak/>
+              <w:t xml:space="preserve">Query results, confirmation </w:t>
+            </w:r>
+            <w:r>
+              <w:rPr>
+                <w:rFonts w:eastAsia="Times New Roman" w:cs="Times New Roman"/>
+                <w:kern w:val="0"/>
+                <w:sz w:val="18"/>
+                <w:szCs w:val="18"/>
+                <w14:ligatures w14:val="none"/>
+              </w:rPr>
+              <w:lastRenderedPageBreak/>
+              <w:t>of data storage</w:t>
             </w:r>
           </w:p>
         </w:tc>
@@ -5441,7 +6453,19 @@
                 <w:szCs w:val="18"/>
                 <w14:ligatures w14:val="none"/>
               </w:rPr>
-              <w:t>To provide a comprehensive and reliable data management solution that supports all aspects of the localization platform.</w:t>
+              <w:lastRenderedPageBreak/>
+              <w:t xml:space="preserve">To provide a comprehensive and reliable data </w:t>
+            </w:r>
+            <w:r>
+              <w:rPr>
+                <w:rFonts w:eastAsia="Times New Roman" w:cs="Times New Roman"/>
+                <w:kern w:val="0"/>
+                <w:sz w:val="18"/>
+                <w:szCs w:val="18"/>
+                <w14:ligatures w14:val="none"/>
+              </w:rPr>
+              <w:lastRenderedPageBreak/>
+              <w:t>management solution that supports all aspects of the localization platform.</w:t>
             </w:r>
           </w:p>
         </w:tc>
@@ -5469,7 +6493,19 @@
                 <w:szCs w:val="18"/>
                 <w14:ligatures w14:val="none"/>
               </w:rPr>
-              <w:t>99.95% uptime, with a focus on maintaining data integrity and providing continuous data access.</w:t>
+              <w:lastRenderedPageBreak/>
+              <w:t xml:space="preserve">99.95% uptime, with a focus on maintaining </w:t>
+            </w:r>
+            <w:r>
+              <w:rPr>
+                <w:rFonts w:eastAsia="Times New Roman" w:cs="Times New Roman"/>
+                <w:kern w:val="0"/>
+                <w:sz w:val="18"/>
+                <w:szCs w:val="18"/>
+                <w14:ligatures w14:val="none"/>
+              </w:rPr>
+              <w:lastRenderedPageBreak/>
+              <w:t>data integrity and providing continuous data access.</w:t>
             </w:r>
           </w:p>
         </w:tc>
@@ -5504,6 +6540,7 @@
                 <w:szCs w:val="18"/>
                 <w14:ligatures w14:val="none"/>
               </w:rPr>
+              <w:lastRenderedPageBreak/>
               <w:t>File Storage</w:t>
             </w:r>
           </w:p>
@@ -5534,18 +6571,16 @@
               </w:rPr>
               <w:t xml:space="preserve">Manages the storage and retrieval of critical files related to website content and translations. This component is designed to handle large volumes of data efficiently, ensuring that files are available and </w:t>
             </w:r>
-            <w:proofErr w:type="gramStart"/>
-            <w:r>
-              <w:rPr>
-                <w:rFonts w:eastAsia="Times New Roman" w:cs="Times New Roman"/>
-                <w:kern w:val="0"/>
-                <w:sz w:val="18"/>
-                <w:szCs w:val="18"/>
-                <w14:ligatures w14:val="none"/>
-              </w:rPr>
-              <w:t>up-to-date</w:t>
-            </w:r>
-            <w:proofErr w:type="gramEnd"/>
+            <w:r>
+              <w:rPr>
+                <w:rFonts w:eastAsia="Times New Roman" w:cs="Times New Roman"/>
+                <w:kern w:val="0"/>
+                <w:sz w:val="18"/>
+                <w:szCs w:val="18"/>
+                <w14:ligatures w14:val="none"/>
+              </w:rPr>
+              <w:t>up to date</w:t>
+            </w:r>
             <w:r>
               <w:rPr>
                 <w:rFonts w:eastAsia="Times New Roman" w:cs="Times New Roman"/>
@@ -5577,16 +6612,6 @@
             <w:r>
               <w:rPr>
                 <w:rFonts w:eastAsia="Times New Roman" w:cs="Times New Roman"/>
-                <w:kern w:val="0"/>
-                <w:sz w:val="18"/>
-                <w:szCs w:val="18"/>
-                <w14:ligatures w14:val="none"/>
-              </w:rPr>
-              <w:t xml:space="preserve">- </w:t>
-            </w:r>
-            <w:r>
-              <w:rPr>
-                <w:rFonts w:eastAsia="Times New Roman" w:cs="Times New Roman"/>
                 <w:b/>
                 <w:bCs/>
                 <w:kern w:val="0"/>
@@ -5594,39 +6619,7 @@
                 <w:szCs w:val="18"/>
                 <w14:ligatures w14:val="none"/>
               </w:rPr>
-              <w:t>Storage Solution</w:t>
-            </w:r>
-            <w:r>
-              <w:rPr>
-                <w:rFonts w:eastAsia="Times New Roman" w:cs="Times New Roman"/>
-                <w:kern w:val="0"/>
-                <w:sz w:val="18"/>
-                <w:szCs w:val="18"/>
-                <w14:ligatures w14:val="none"/>
-              </w:rPr>
-              <w:t>: Amazon S3 for scalable storage&lt;</w:t>
-            </w:r>
-            <w:proofErr w:type="spellStart"/>
-            <w:r>
-              <w:rPr>
-                <w:rFonts w:eastAsia="Times New Roman" w:cs="Times New Roman"/>
-                <w:kern w:val="0"/>
-                <w:sz w:val="18"/>
-                <w:szCs w:val="18"/>
-                <w14:ligatures w14:val="none"/>
-              </w:rPr>
-              <w:t>br</w:t>
-            </w:r>
-            <w:proofErr w:type="spellEnd"/>
-            <w:r>
-              <w:rPr>
-                <w:rFonts w:eastAsia="Times New Roman" w:cs="Times New Roman"/>
-                <w:kern w:val="0"/>
-                <w:sz w:val="18"/>
-                <w:szCs w:val="18"/>
-                <w14:ligatures w14:val="none"/>
-              </w:rPr>
-              <w:t xml:space="preserve">&gt;- </w:t>
+              <w:t xml:space="preserve">Storage </w:t>
             </w:r>
             <w:r>
               <w:rPr>
@@ -5638,6 +6631,72 @@
                 <w:szCs w:val="18"/>
                 <w14:ligatures w14:val="none"/>
               </w:rPr>
+              <w:t>System</w:t>
+            </w:r>
+            <w:r>
+              <w:rPr>
+                <w:rFonts w:eastAsia="Times New Roman" w:cs="Times New Roman"/>
+                <w:kern w:val="0"/>
+                <w:sz w:val="18"/>
+                <w:szCs w:val="18"/>
+                <w14:ligatures w14:val="none"/>
+              </w:rPr>
+              <w:t xml:space="preserve">: </w:t>
+            </w:r>
+            <w:r>
+              <w:rPr>
+                <w:rFonts w:eastAsia="Times New Roman" w:cs="Times New Roman"/>
+                <w:kern w:val="0"/>
+                <w:sz w:val="18"/>
+                <w:szCs w:val="18"/>
+                <w14:ligatures w14:val="none"/>
+              </w:rPr>
+              <w:t>Django File System framework</w:t>
+            </w:r>
+            <w:r>
+              <w:rPr>
+                <w:rFonts w:eastAsia="Times New Roman" w:cs="Times New Roman"/>
+                <w:kern w:val="0"/>
+                <w:sz w:val="18"/>
+                <w:szCs w:val="18"/>
+                <w14:ligatures w14:val="none"/>
+              </w:rPr>
+              <w:t xml:space="preserve"> </w:t>
+            </w:r>
+          </w:p>
+          <w:p>
+            <w:pPr>
+              <w:spacing w:after="0" w:line="240" w:lineRule="auto"/>
+              <w:rPr>
+                <w:rFonts w:eastAsia="Times New Roman" w:cs="Times New Roman"/>
+                <w:kern w:val="0"/>
+                <w:sz w:val="18"/>
+                <w:szCs w:val="18"/>
+                <w14:ligatures w14:val="none"/>
+              </w:rPr>
+            </w:pPr>
+          </w:p>
+          <w:p>
+            <w:pPr>
+              <w:spacing w:after="0" w:line="240" w:lineRule="auto"/>
+              <w:rPr>
+                <w:rFonts w:eastAsia="Times New Roman" w:cs="Times New Roman"/>
+                <w:kern w:val="0"/>
+                <w:sz w:val="18"/>
+                <w:szCs w:val="18"/>
+                <w14:ligatures w14:val="none"/>
+              </w:rPr>
+            </w:pPr>
+            <w:r>
+              <w:rPr>
+                <w:rFonts w:eastAsia="Times New Roman" w:cs="Times New Roman"/>
+                <w:b/>
+                <w:bCs/>
+                <w:kern w:val="0"/>
+                <w:sz w:val="18"/>
+                <w:szCs w:val="18"/>
+                <w14:ligatures w14:val="none"/>
+              </w:rPr>
               <w:t>File Management</w:t>
             </w:r>
             <w:r>
@@ -5648,30 +6707,32 @@
                 <w:szCs w:val="18"/>
                 <w14:ligatures w14:val="none"/>
               </w:rPr>
-              <w:t>: Django for handling file operations&lt;</w:t>
-            </w:r>
-            <w:proofErr w:type="spellStart"/>
-            <w:r>
-              <w:rPr>
-                <w:rFonts w:eastAsia="Times New Roman" w:cs="Times New Roman"/>
-                <w:kern w:val="0"/>
-                <w:sz w:val="18"/>
-                <w:szCs w:val="18"/>
-                <w14:ligatures w14:val="none"/>
-              </w:rPr>
-              <w:t>br</w:t>
-            </w:r>
-            <w:proofErr w:type="spellEnd"/>
-            <w:r>
-              <w:rPr>
-                <w:rFonts w:eastAsia="Times New Roman" w:cs="Times New Roman"/>
-                <w:kern w:val="0"/>
-                <w:sz w:val="18"/>
-                <w:szCs w:val="18"/>
-                <w14:ligatures w14:val="none"/>
-              </w:rPr>
-              <w:t xml:space="preserve">&gt;- </w:t>
-            </w:r>
+              <w:t>: Django for handling file operations</w:t>
+            </w:r>
+          </w:p>
+          <w:p>
+            <w:pPr>
+              <w:spacing w:after="0" w:line="240" w:lineRule="auto"/>
+              <w:rPr>
+                <w:rFonts w:eastAsia="Times New Roman" w:cs="Times New Roman"/>
+                <w:kern w:val="0"/>
+                <w:sz w:val="18"/>
+                <w:szCs w:val="18"/>
+                <w14:ligatures w14:val="none"/>
+              </w:rPr>
+            </w:pPr>
+          </w:p>
+          <w:p>
+            <w:pPr>
+              <w:spacing w:after="0" w:line="240" w:lineRule="auto"/>
+              <w:rPr>
+                <w:rFonts w:eastAsia="Times New Roman" w:cs="Times New Roman"/>
+                <w:kern w:val="0"/>
+                <w:sz w:val="18"/>
+                <w:szCs w:val="18"/>
+                <w14:ligatures w14:val="none"/>
+              </w:rPr>
+            </w:pPr>
             <w:r>
               <w:rPr>
                 <w:rFonts w:eastAsia="Times New Roman" w:cs="Times New Roman"/>
@@ -5720,7 +6781,47 @@
                 <w:szCs w:val="18"/>
                 <w14:ligatures w14:val="none"/>
               </w:rPr>
-              <w:t>FR20, FR21</w:t>
+              <w:t>FR</w:t>
+            </w:r>
+            <w:r>
+              <w:rPr>
+                <w:rFonts w:eastAsia="Times New Roman" w:cs="Times New Roman"/>
+                <w:kern w:val="0"/>
+                <w:sz w:val="18"/>
+                <w:szCs w:val="18"/>
+                <w14:ligatures w14:val="none"/>
+              </w:rPr>
+              <w:t>4 –</w:t>
+            </w:r>
+            <w:r>
+              <w:rPr>
+                <w:rFonts w:eastAsia="Times New Roman" w:cs="Times New Roman"/>
+                <w:kern w:val="0"/>
+                <w:sz w:val="18"/>
+                <w:szCs w:val="18"/>
+                <w14:ligatures w14:val="none"/>
+              </w:rPr>
+              <w:t xml:space="preserve"> FR</w:t>
+            </w:r>
+            <w:r>
+              <w:rPr>
+                <w:rFonts w:eastAsia="Times New Roman" w:cs="Times New Roman"/>
+                <w:kern w:val="0"/>
+                <w:sz w:val="18"/>
+                <w:szCs w:val="18"/>
+                <w14:ligatures w14:val="none"/>
+              </w:rPr>
+              <w:t>1</w:t>
+            </w:r>
+            <w:r>
+              <w:rPr>
+                <w:rFonts w:eastAsia="Times New Roman" w:cs="Times New Roman"/>
+                <w:kern w:val="0"/>
+                <w:sz w:val="18"/>
+                <w:szCs w:val="18"/>
+                <w14:ligatures w14:val="none"/>
+              </w:rPr>
+              <w:t>1</w:t>
             </w:r>
           </w:p>
         </w:tc>
@@ -5844,7 +6945,6 @@
         <w:pStyle w:val="Heading3"/>
       </w:pPr>
       <w:r>
-        <w:lastRenderedPageBreak/>
         <w:t>Explanation of Table Columns:</w:t>
       </w:r>
     </w:p>
@@ -5864,7 +6964,7 @@
         <w:t>Component</w:t>
       </w:r>
       <w:r>
-        <w:t>: Names the specific parts or modules of the system as designed in the architecture, indicating a specific function or group of functions.</w:t>
+        <w:t>: Names the specific parts or modules of the system as designed in the architecture indicating a specific function or group of functions.</w:t>
       </w:r>
     </w:p>
     <w:p>
@@ -5902,7 +7002,19 @@
         <w:t>Objects</w:t>
       </w:r>
       <w:r>
-        <w:t>: Lists the specific technologies, frameworks, libraries, APIs, and data structures used within each component, highlighting the technical environment and tools employed to fulfill the component's functions.</w:t>
+        <w:t>: Lists the specific technologies, frameworks, libraries, APIs, and data structures used within each component</w:t>
+      </w:r>
+      <w:r>
+        <w:t>. It also</w:t>
+      </w:r>
+      <w:r>
+        <w:t xml:space="preserve"> highlight</w:t>
+      </w:r>
+      <w:r>
+        <w:t>s</w:t>
+      </w:r>
+      <w:r>
+        <w:t xml:space="preserve"> the technical environment and tools employed to fulfill the component's functions.</w:t>
       </w:r>
     </w:p>
     <w:p>
@@ -5921,7 +7033,13 @@
         <w:t>Requirement</w:t>
       </w:r>
       <w:r>
-        <w:t>: Identifies the specific functional requirements that are related to the component, as designated in the initial project documentation or system specifications.</w:t>
+        <w:t xml:space="preserve">: Identifies the specific functional requirements that are related to the component as designated in the </w:t>
+      </w:r>
+      <w:r>
+        <w:t>requirements</w:t>
+      </w:r>
+      <w:r>
+        <w:t xml:space="preserve"> specification.</w:t>
       </w:r>
     </w:p>
     <w:p>
@@ -5937,6 +7055,7 @@
         <w:rPr>
           <w:rStyle w:val="Strong"/>
         </w:rPr>
+        <w:lastRenderedPageBreak/>
         <w:t>Input</w:t>
       </w:r>
       <w:r>
@@ -5997,7 +7116,19 @@
         <w:t>SLA</w:t>
       </w:r>
       <w:r>
-        <w:t>: Defines the Service Level Agreement terms for the component, which are the agreed standards for performance and reliability that the component must meet, ensuring it operates within the necessary parameters to satisfy user expectations and system requirements.</w:t>
+        <w:t>: Defines the Service Level Agreement terms for the component, which are the agreed standards for performance and reliability that the component must meet</w:t>
+      </w:r>
+      <w:r>
+        <w:t>. It</w:t>
+      </w:r>
+      <w:r>
+        <w:t xml:space="preserve"> ensur</w:t>
+      </w:r>
+      <w:r>
+        <w:t xml:space="preserve">es the operation of the component </w:t>
+      </w:r>
+      <w:r>
+        <w:t>within the necessary parameters to satisfy user expectations and system requirements.</w:t>
       </w:r>
     </w:p>
     <w:p>
@@ -6017,18 +7148,18 @@
 </file>
 
 <file path=word/numbering.xml><?xml version="1.0" encoding="utf-8"?>
-<w:numbering xmlns:wpc="http://schemas.microsoft.com/office/word/2010/wordprocessingCanvas" xmlns:cx="http://schemas.microsoft.com/office/drawing/2014/chartex" xmlns:cx1="http://schemas.microsoft.com/office/drawing/2015/9/8/chartex" xmlns:cx2="http://schemas.microsoft.com/office/drawing/2015/10/21/chartex" xmlns:cx3="http://schemas.microsoft.com/office/drawing/2016/5/9/chartex" xmlns:cx4="http://schemas.microsoft.com/office/drawing/2016/5/10/chartex" xmlns:cx5="http://schemas.microsoft.com/office/drawing/2016/5/11/chartex" xmlns:cx6="http://schemas.microsoft.com/office/drawing/2016/5/12/chartex" xmlns:cx7="http://schemas.microsoft.com/office/drawing/2016/5/13/chartex" xmlns:cx8="http://schemas.microsoft.com/office/drawing/2016/5/14/chartex" xmlns:mc="http://schemas.openxmlformats.org/markup-compatibility/2006" xmlns:aink="http://schemas.microsoft.com/office/drawing/2016/ink" xmlns:am3d="http://schemas.microsoft.com/office/drawing/2017/model3d" xmlns:o="urn:schemas-microsoft-com:office:office" xmlns:oel="http://schemas.microsoft.com/office/2019/extlst" xmlns:r="http://schemas.openxmlformats.org/officeDocument/2006/relationships" xmlns:m="http://schemas.openxmlformats.org/officeDocument/2006/math" xmlns:v="urn:schemas-microsoft-com:vml" xmlns:wp14="http://schemas.microsoft.com/office/word/2010/wordprocessingDrawing" xmlns:wp="http://schemas.openxmlformats.org/drawingml/2006/wordprocessingDrawing" xmlns:w10="urn:schemas-microsoft-com:office:word" xmlns:w="http://schemas.openxmlformats.org/wordprocessingml/2006/main" xmlns:w14="http://schemas.microsoft.com/office/word/2010/wordml" xmlns:w15="http://schemas.microsoft.com/office/word/2012/wordml" xmlns:w16cex="http://schemas.microsoft.com/office/word/2018/wordml/cex" xmlns:w16cid="http://schemas.microsoft.com/office/word/2016/wordml/cid" xmlns:w16="http://schemas.microsoft.com/office/word/2018/wordml" xmlns:w16sdtdh="http://schemas.microsoft.com/office/word/2020/wordml/sdtdatahash" xmlns:w16se="http://schemas.microsoft.com/office/word/2015/wordml/symex" xmlns:wpg="http://schemas.microsoft.com/office/word/2010/wordprocessingGroup" xmlns:wpi="http://schemas.microsoft.com/office/word/2010/wordprocessingInk" xmlns:wne="http://schemas.microsoft.com/office/word/2006/wordml" xmlns:wps="http://schemas.microsoft.com/office/word/2010/wordprocessingShape" mc:Ignorable="w14 w15 w16se w16cid w16 w16cex w16sdtdh wp14">
+<w:numbering xmlns:wpc="http://schemas.microsoft.com/office/word/2010/wordprocessingCanvas" xmlns:cx="http://schemas.microsoft.com/office/drawing/2014/chartex" xmlns:cx1="http://schemas.microsoft.com/office/drawing/2015/9/8/chartex" xmlns:cx2="http://schemas.microsoft.com/office/drawing/2015/10/21/chartex" xmlns:cx3="http://schemas.microsoft.com/office/drawing/2016/5/9/chartex" xmlns:cx4="http://schemas.microsoft.com/office/drawing/2016/5/10/chartex" xmlns:cx5="http://schemas.microsoft.com/office/drawing/2016/5/11/chartex" xmlns:cx6="http://schemas.microsoft.com/office/drawing/2016/5/12/chartex" xmlns:cx7="http://schemas.microsoft.com/office/drawing/2016/5/13/chartex" xmlns:cx8="http://schemas.microsoft.com/office/drawing/2016/5/14/chartex" xmlns:mc="http://schemas.openxmlformats.org/markup-compatibility/2006" xmlns:aink="http://schemas.microsoft.com/office/drawing/2016/ink" xmlns:am3d="http://schemas.microsoft.com/office/drawing/2017/model3d" xmlns:o="urn:schemas-microsoft-com:office:office" xmlns:oel="http://schemas.microsoft.com/office/2019/extlst" xmlns:r="http://schemas.openxmlformats.org/officeDocument/2006/relationships" xmlns:m="http://schemas.openxmlformats.org/officeDocument/2006/math" xmlns:v="urn:schemas-microsoft-com:vml" xmlns:wp14="http://schemas.microsoft.com/office/word/2010/wordprocessingDrawing" xmlns:wp="http://schemas.openxmlformats.org/drawingml/2006/wordprocessingDrawing" xmlns:w10="urn:schemas-microsoft-com:office:word" xmlns:w="http://schemas.openxmlformats.org/wordprocessingml/2006/main" xmlns:w14="http://schemas.microsoft.com/office/word/2010/wordml" xmlns:w15="http://schemas.microsoft.com/office/word/2012/wordml" xmlns:w16cex="http://schemas.microsoft.com/office/word/2018/wordml/cex" xmlns:w16cid="http://schemas.microsoft.com/office/word/2016/wordml/cid" xmlns:w16="http://schemas.microsoft.com/office/word/2018/wordml" xmlns:w16du="http://schemas.microsoft.com/office/word/2023/wordml/word16du" xmlns:w16sdtdh="http://schemas.microsoft.com/office/word/2020/wordml/sdtdatahash" xmlns:w16se="http://schemas.microsoft.com/office/word/2015/wordml/symex" xmlns:wpg="http://schemas.microsoft.com/office/word/2010/wordprocessingGroup" xmlns:wpi="http://schemas.microsoft.com/office/word/2010/wordprocessingInk" xmlns:wne="http://schemas.microsoft.com/office/word/2006/wordml" xmlns:wps="http://schemas.microsoft.com/office/word/2010/wordprocessingShape" mc:Ignorable="w14 w15 w16se w16cid w16 w16cex w16sdtdh w16du wp14">
   <w:abstractNum w:abstractNumId="0" w15:restartNumberingAfterBreak="0">
-    <w:nsid w:val="29281104"/>
+    <w:nsid w:val="09D024EB"/>
     <w:multiLevelType w:val="hybridMultilevel"/>
-    <w:tmpl w:val="F9B2B0CE"/>
+    <w:tmpl w:val="F9B8892C"/>
     <w:lvl w:ilvl="0" w:tplc="04090001">
       <w:start w:val="1"/>
       <w:numFmt w:val="bullet"/>
       <w:lvlText w:val=""/>
       <w:lvlJc w:val="left"/>
       <w:pPr>
-        <w:ind w:left="1080" w:hanging="360"/>
+        <w:ind w:left="720" w:hanging="360"/>
       </w:pPr>
       <w:rPr>
         <w:rFonts w:ascii="Symbol" w:hAnsi="Symbol" w:hint="default"/>
@@ -6040,7 +7171,7 @@
       <w:lvlText w:val="o"/>
       <w:lvlJc w:val="left"/>
       <w:pPr>
-        <w:ind w:left="1800" w:hanging="360"/>
+        <w:ind w:left="1440" w:hanging="360"/>
       </w:pPr>
       <w:rPr>
         <w:rFonts w:ascii="Courier New" w:hAnsi="Courier New" w:cs="Courier New" w:hint="default"/>
@@ -6052,7 +7183,7 @@
       <w:lvlText w:val=""/>
       <w:lvlJc w:val="left"/>
       <w:pPr>
-        <w:ind w:left="2520" w:hanging="360"/>
+        <w:ind w:left="2160" w:hanging="360"/>
       </w:pPr>
       <w:rPr>
         <w:rFonts w:ascii="Wingdings" w:hAnsi="Wingdings" w:hint="default"/>
@@ -6064,7 +7195,7 @@
       <w:lvlText w:val=""/>
       <w:lvlJc w:val="left"/>
       <w:pPr>
-        <w:ind w:left="3240" w:hanging="360"/>
+        <w:ind w:left="2880" w:hanging="360"/>
       </w:pPr>
       <w:rPr>
         <w:rFonts w:ascii="Symbol" w:hAnsi="Symbol" w:hint="default"/>
@@ -6076,7 +7207,7 @@
       <w:lvlText w:val="o"/>
       <w:lvlJc w:val="left"/>
       <w:pPr>
-        <w:ind w:left="3960" w:hanging="360"/>
+        <w:ind w:left="3600" w:hanging="360"/>
       </w:pPr>
       <w:rPr>
         <w:rFonts w:ascii="Courier New" w:hAnsi="Courier New" w:cs="Courier New" w:hint="default"/>
@@ -6088,7 +7219,7 @@
       <w:lvlText w:val=""/>
       <w:lvlJc w:val="left"/>
       <w:pPr>
-        <w:ind w:left="4680" w:hanging="360"/>
+        <w:ind w:left="4320" w:hanging="360"/>
       </w:pPr>
       <w:rPr>
         <w:rFonts w:ascii="Wingdings" w:hAnsi="Wingdings" w:hint="default"/>
@@ -6100,7 +7231,7 @@
       <w:lvlText w:val=""/>
       <w:lvlJc w:val="left"/>
       <w:pPr>
-        <w:ind w:left="5400" w:hanging="360"/>
+        <w:ind w:left="5040" w:hanging="360"/>
       </w:pPr>
       <w:rPr>
         <w:rFonts w:ascii="Symbol" w:hAnsi="Symbol" w:hint="default"/>
@@ -6112,7 +7243,7 @@
       <w:lvlText w:val="o"/>
       <w:lvlJc w:val="left"/>
       <w:pPr>
-        <w:ind w:left="6120" w:hanging="360"/>
+        <w:ind w:left="5760" w:hanging="360"/>
       </w:pPr>
       <w:rPr>
         <w:rFonts w:ascii="Courier New" w:hAnsi="Courier New" w:cs="Courier New" w:hint="default"/>
@@ -6124,7 +7255,7 @@
       <w:lvlText w:val=""/>
       <w:lvlJc w:val="left"/>
       <w:pPr>
-        <w:ind w:left="6840" w:hanging="360"/>
+        <w:ind w:left="6480" w:hanging="360"/>
       </w:pPr>
       <w:rPr>
         <w:rFonts w:ascii="Wingdings" w:hAnsi="Wingdings" w:hint="default"/>
@@ -6132,6 +7263,797 @@
     </w:lvl>
   </w:abstractNum>
   <w:abstractNum w:abstractNumId="1" w15:restartNumberingAfterBreak="0">
+    <w:nsid w:val="29281104"/>
+    <w:multiLevelType w:val="hybridMultilevel"/>
+    <w:tmpl w:val="F9B2B0CE"/>
+    <w:lvl w:ilvl="0" w:tplc="04090001">
+      <w:start w:val="1"/>
+      <w:numFmt w:val="bullet"/>
+      <w:lvlText w:val=""/>
+      <w:lvlJc w:val="left"/>
+      <w:pPr>
+        <w:ind w:left="1080" w:hanging="360"/>
+      </w:pPr>
+      <w:rPr>
+        <w:rFonts w:ascii="Symbol" w:hAnsi="Symbol" w:hint="default"/>
+      </w:rPr>
+    </w:lvl>
+    <w:lvl w:ilvl="1" w:tplc="04090003" w:tentative="1">
+      <w:start w:val="1"/>
+      <w:numFmt w:val="bullet"/>
+      <w:lvlText w:val="o"/>
+      <w:lvlJc w:val="left"/>
+      <w:pPr>
+        <w:ind w:left="1800" w:hanging="360"/>
+      </w:pPr>
+      <w:rPr>
+        <w:rFonts w:ascii="Courier New" w:hAnsi="Courier New" w:cs="Courier New" w:hint="default"/>
+      </w:rPr>
+    </w:lvl>
+    <w:lvl w:ilvl="2" w:tplc="04090005" w:tentative="1">
+      <w:start w:val="1"/>
+      <w:numFmt w:val="bullet"/>
+      <w:lvlText w:val=""/>
+      <w:lvlJc w:val="left"/>
+      <w:pPr>
+        <w:ind w:left="2520" w:hanging="360"/>
+      </w:pPr>
+      <w:rPr>
+        <w:rFonts w:ascii="Wingdings" w:hAnsi="Wingdings" w:hint="default"/>
+      </w:rPr>
+    </w:lvl>
+    <w:lvl w:ilvl="3" w:tplc="04090001" w:tentative="1">
+      <w:start w:val="1"/>
+      <w:numFmt w:val="bullet"/>
+      <w:lvlText w:val=""/>
+      <w:lvlJc w:val="left"/>
+      <w:pPr>
+        <w:ind w:left="3240" w:hanging="360"/>
+      </w:pPr>
+      <w:rPr>
+        <w:rFonts w:ascii="Symbol" w:hAnsi="Symbol" w:hint="default"/>
+      </w:rPr>
+    </w:lvl>
+    <w:lvl w:ilvl="4" w:tplc="04090003" w:tentative="1">
+      <w:start w:val="1"/>
+      <w:numFmt w:val="bullet"/>
+      <w:lvlText w:val="o"/>
+      <w:lvlJc w:val="left"/>
+      <w:pPr>
+        <w:ind w:left="3960" w:hanging="360"/>
+      </w:pPr>
+      <w:rPr>
+        <w:rFonts w:ascii="Courier New" w:hAnsi="Courier New" w:cs="Courier New" w:hint="default"/>
+      </w:rPr>
+    </w:lvl>
+    <w:lvl w:ilvl="5" w:tplc="04090005" w:tentative="1">
+      <w:start w:val="1"/>
+      <w:numFmt w:val="bullet"/>
+      <w:lvlText w:val=""/>
+      <w:lvlJc w:val="left"/>
+      <w:pPr>
+        <w:ind w:left="4680" w:hanging="360"/>
+      </w:pPr>
+      <w:rPr>
+        <w:rFonts w:ascii="Wingdings" w:hAnsi="Wingdings" w:hint="default"/>
+      </w:rPr>
+    </w:lvl>
+    <w:lvl w:ilvl="6" w:tplc="04090001" w:tentative="1">
+      <w:start w:val="1"/>
+      <w:numFmt w:val="bullet"/>
+      <w:lvlText w:val=""/>
+      <w:lvlJc w:val="left"/>
+      <w:pPr>
+        <w:ind w:left="5400" w:hanging="360"/>
+      </w:pPr>
+      <w:rPr>
+        <w:rFonts w:ascii="Symbol" w:hAnsi="Symbol" w:hint="default"/>
+      </w:rPr>
+    </w:lvl>
+    <w:lvl w:ilvl="7" w:tplc="04090003" w:tentative="1">
+      <w:start w:val="1"/>
+      <w:numFmt w:val="bullet"/>
+      <w:lvlText w:val="o"/>
+      <w:lvlJc w:val="left"/>
+      <w:pPr>
+        <w:ind w:left="6120" w:hanging="360"/>
+      </w:pPr>
+      <w:rPr>
+        <w:rFonts w:ascii="Courier New" w:hAnsi="Courier New" w:cs="Courier New" w:hint="default"/>
+      </w:rPr>
+    </w:lvl>
+    <w:lvl w:ilvl="8" w:tplc="04090005" w:tentative="1">
+      <w:start w:val="1"/>
+      <w:numFmt w:val="bullet"/>
+      <w:lvlText w:val=""/>
+      <w:lvlJc w:val="left"/>
+      <w:pPr>
+        <w:ind w:left="6840" w:hanging="360"/>
+      </w:pPr>
+      <w:rPr>
+        <w:rFonts w:ascii="Wingdings" w:hAnsi="Wingdings" w:hint="default"/>
+      </w:rPr>
+    </w:lvl>
+  </w:abstractNum>
+  <w:abstractNum w:abstractNumId="2" w15:restartNumberingAfterBreak="0">
+    <w:nsid w:val="2A07798C"/>
+    <w:multiLevelType w:val="hybridMultilevel"/>
+    <w:tmpl w:val="61B2419A"/>
+    <w:lvl w:ilvl="0" w:tplc="04090001">
+      <w:start w:val="1"/>
+      <w:numFmt w:val="bullet"/>
+      <w:lvlText w:val=""/>
+      <w:lvlJc w:val="left"/>
+      <w:pPr>
+        <w:ind w:left="720" w:hanging="360"/>
+      </w:pPr>
+      <w:rPr>
+        <w:rFonts w:ascii="Symbol" w:hAnsi="Symbol" w:hint="default"/>
+      </w:rPr>
+    </w:lvl>
+    <w:lvl w:ilvl="1" w:tplc="04090003" w:tentative="1">
+      <w:start w:val="1"/>
+      <w:numFmt w:val="bullet"/>
+      <w:lvlText w:val="o"/>
+      <w:lvlJc w:val="left"/>
+      <w:pPr>
+        <w:ind w:left="1440" w:hanging="360"/>
+      </w:pPr>
+      <w:rPr>
+        <w:rFonts w:ascii="Courier New" w:hAnsi="Courier New" w:cs="Courier New" w:hint="default"/>
+      </w:rPr>
+    </w:lvl>
+    <w:lvl w:ilvl="2" w:tplc="04090005" w:tentative="1">
+      <w:start w:val="1"/>
+      <w:numFmt w:val="bullet"/>
+      <w:lvlText w:val=""/>
+      <w:lvlJc w:val="left"/>
+      <w:pPr>
+        <w:ind w:left="2160" w:hanging="360"/>
+      </w:pPr>
+      <w:rPr>
+        <w:rFonts w:ascii="Wingdings" w:hAnsi="Wingdings" w:hint="default"/>
+      </w:rPr>
+    </w:lvl>
+    <w:lvl w:ilvl="3" w:tplc="04090001" w:tentative="1">
+      <w:start w:val="1"/>
+      <w:numFmt w:val="bullet"/>
+      <w:lvlText w:val=""/>
+      <w:lvlJc w:val="left"/>
+      <w:pPr>
+        <w:ind w:left="2880" w:hanging="360"/>
+      </w:pPr>
+      <w:rPr>
+        <w:rFonts w:ascii="Symbol" w:hAnsi="Symbol" w:hint="default"/>
+      </w:rPr>
+    </w:lvl>
+    <w:lvl w:ilvl="4" w:tplc="04090003" w:tentative="1">
+      <w:start w:val="1"/>
+      <w:numFmt w:val="bullet"/>
+      <w:lvlText w:val="o"/>
+      <w:lvlJc w:val="left"/>
+      <w:pPr>
+        <w:ind w:left="3600" w:hanging="360"/>
+      </w:pPr>
+      <w:rPr>
+        <w:rFonts w:ascii="Courier New" w:hAnsi="Courier New" w:cs="Courier New" w:hint="default"/>
+      </w:rPr>
+    </w:lvl>
+    <w:lvl w:ilvl="5" w:tplc="04090005" w:tentative="1">
+      <w:start w:val="1"/>
+      <w:numFmt w:val="bullet"/>
+      <w:lvlText w:val=""/>
+      <w:lvlJc w:val="left"/>
+      <w:pPr>
+        <w:ind w:left="4320" w:hanging="360"/>
+      </w:pPr>
+      <w:rPr>
+        <w:rFonts w:ascii="Wingdings" w:hAnsi="Wingdings" w:hint="default"/>
+      </w:rPr>
+    </w:lvl>
+    <w:lvl w:ilvl="6" w:tplc="04090001" w:tentative="1">
+      <w:start w:val="1"/>
+      <w:numFmt w:val="bullet"/>
+      <w:lvlText w:val=""/>
+      <w:lvlJc w:val="left"/>
+      <w:pPr>
+        <w:ind w:left="5040" w:hanging="360"/>
+      </w:pPr>
+      <w:rPr>
+        <w:rFonts w:ascii="Symbol" w:hAnsi="Symbol" w:hint="default"/>
+      </w:rPr>
+    </w:lvl>
+    <w:lvl w:ilvl="7" w:tplc="04090003" w:tentative="1">
+      <w:start w:val="1"/>
+      <w:numFmt w:val="bullet"/>
+      <w:lvlText w:val="o"/>
+      <w:lvlJc w:val="left"/>
+      <w:pPr>
+        <w:ind w:left="5760" w:hanging="360"/>
+      </w:pPr>
+      <w:rPr>
+        <w:rFonts w:ascii="Courier New" w:hAnsi="Courier New" w:cs="Courier New" w:hint="default"/>
+      </w:rPr>
+    </w:lvl>
+    <w:lvl w:ilvl="8" w:tplc="04090005" w:tentative="1">
+      <w:start w:val="1"/>
+      <w:numFmt w:val="bullet"/>
+      <w:lvlText w:val=""/>
+      <w:lvlJc w:val="left"/>
+      <w:pPr>
+        <w:ind w:left="6480" w:hanging="360"/>
+      </w:pPr>
+      <w:rPr>
+        <w:rFonts w:ascii="Wingdings" w:hAnsi="Wingdings" w:hint="default"/>
+      </w:rPr>
+    </w:lvl>
+  </w:abstractNum>
+  <w:abstractNum w:abstractNumId="3" w15:restartNumberingAfterBreak="0">
+    <w:nsid w:val="3DCB4FE1"/>
+    <w:multiLevelType w:val="hybridMultilevel"/>
+    <w:tmpl w:val="4A4CA054"/>
+    <w:lvl w:ilvl="0" w:tplc="04090001">
+      <w:start w:val="1"/>
+      <w:numFmt w:val="bullet"/>
+      <w:lvlText w:val=""/>
+      <w:lvlJc w:val="left"/>
+      <w:pPr>
+        <w:ind w:left="720" w:hanging="360"/>
+      </w:pPr>
+      <w:rPr>
+        <w:rFonts w:ascii="Symbol" w:hAnsi="Symbol" w:hint="default"/>
+      </w:rPr>
+    </w:lvl>
+    <w:lvl w:ilvl="1" w:tplc="04090003" w:tentative="1">
+      <w:start w:val="1"/>
+      <w:numFmt w:val="bullet"/>
+      <w:lvlText w:val="o"/>
+      <w:lvlJc w:val="left"/>
+      <w:pPr>
+        <w:ind w:left="1440" w:hanging="360"/>
+      </w:pPr>
+      <w:rPr>
+        <w:rFonts w:ascii="Courier New" w:hAnsi="Courier New" w:cs="Courier New" w:hint="default"/>
+      </w:rPr>
+    </w:lvl>
+    <w:lvl w:ilvl="2" w:tplc="04090005" w:tentative="1">
+      <w:start w:val="1"/>
+      <w:numFmt w:val="bullet"/>
+      <w:lvlText w:val=""/>
+      <w:lvlJc w:val="left"/>
+      <w:pPr>
+        <w:ind w:left="2160" w:hanging="360"/>
+      </w:pPr>
+      <w:rPr>
+        <w:rFonts w:ascii="Wingdings" w:hAnsi="Wingdings" w:hint="default"/>
+      </w:rPr>
+    </w:lvl>
+    <w:lvl w:ilvl="3" w:tplc="04090001" w:tentative="1">
+      <w:start w:val="1"/>
+      <w:numFmt w:val="bullet"/>
+      <w:lvlText w:val=""/>
+      <w:lvlJc w:val="left"/>
+      <w:pPr>
+        <w:ind w:left="2880" w:hanging="360"/>
+      </w:pPr>
+      <w:rPr>
+        <w:rFonts w:ascii="Symbol" w:hAnsi="Symbol" w:hint="default"/>
+      </w:rPr>
+    </w:lvl>
+    <w:lvl w:ilvl="4" w:tplc="04090003" w:tentative="1">
+      <w:start w:val="1"/>
+      <w:numFmt w:val="bullet"/>
+      <w:lvlText w:val="o"/>
+      <w:lvlJc w:val="left"/>
+      <w:pPr>
+        <w:ind w:left="3600" w:hanging="360"/>
+      </w:pPr>
+      <w:rPr>
+        <w:rFonts w:ascii="Courier New" w:hAnsi="Courier New" w:cs="Courier New" w:hint="default"/>
+      </w:rPr>
+    </w:lvl>
+    <w:lvl w:ilvl="5" w:tplc="04090005" w:tentative="1">
+      <w:start w:val="1"/>
+      <w:numFmt w:val="bullet"/>
+      <w:lvlText w:val=""/>
+      <w:lvlJc w:val="left"/>
+      <w:pPr>
+        <w:ind w:left="4320" w:hanging="360"/>
+      </w:pPr>
+      <w:rPr>
+        <w:rFonts w:ascii="Wingdings" w:hAnsi="Wingdings" w:hint="default"/>
+      </w:rPr>
+    </w:lvl>
+    <w:lvl w:ilvl="6" w:tplc="04090001" w:tentative="1">
+      <w:start w:val="1"/>
+      <w:numFmt w:val="bullet"/>
+      <w:lvlText w:val=""/>
+      <w:lvlJc w:val="left"/>
+      <w:pPr>
+        <w:ind w:left="5040" w:hanging="360"/>
+      </w:pPr>
+      <w:rPr>
+        <w:rFonts w:ascii="Symbol" w:hAnsi="Symbol" w:hint="default"/>
+      </w:rPr>
+    </w:lvl>
+    <w:lvl w:ilvl="7" w:tplc="04090003" w:tentative="1">
+      <w:start w:val="1"/>
+      <w:numFmt w:val="bullet"/>
+      <w:lvlText w:val="o"/>
+      <w:lvlJc w:val="left"/>
+      <w:pPr>
+        <w:ind w:left="5760" w:hanging="360"/>
+      </w:pPr>
+      <w:rPr>
+        <w:rFonts w:ascii="Courier New" w:hAnsi="Courier New" w:cs="Courier New" w:hint="default"/>
+      </w:rPr>
+    </w:lvl>
+    <w:lvl w:ilvl="8" w:tplc="04090005" w:tentative="1">
+      <w:start w:val="1"/>
+      <w:numFmt w:val="bullet"/>
+      <w:lvlText w:val=""/>
+      <w:lvlJc w:val="left"/>
+      <w:pPr>
+        <w:ind w:left="6480" w:hanging="360"/>
+      </w:pPr>
+      <w:rPr>
+        <w:rFonts w:ascii="Wingdings" w:hAnsi="Wingdings" w:hint="default"/>
+      </w:rPr>
+    </w:lvl>
+  </w:abstractNum>
+  <w:abstractNum w:abstractNumId="4" w15:restartNumberingAfterBreak="0">
+    <w:nsid w:val="40EB29FB"/>
+    <w:multiLevelType w:val="hybridMultilevel"/>
+    <w:tmpl w:val="6D920EEC"/>
+    <w:lvl w:ilvl="0" w:tplc="04090001">
+      <w:start w:val="1"/>
+      <w:numFmt w:val="bullet"/>
+      <w:lvlText w:val=""/>
+      <w:lvlJc w:val="left"/>
+      <w:pPr>
+        <w:ind w:left="720" w:hanging="360"/>
+      </w:pPr>
+      <w:rPr>
+        <w:rFonts w:ascii="Symbol" w:hAnsi="Symbol" w:hint="default"/>
+      </w:rPr>
+    </w:lvl>
+    <w:lvl w:ilvl="1" w:tplc="04090003" w:tentative="1">
+      <w:start w:val="1"/>
+      <w:numFmt w:val="bullet"/>
+      <w:lvlText w:val="o"/>
+      <w:lvlJc w:val="left"/>
+      <w:pPr>
+        <w:ind w:left="1440" w:hanging="360"/>
+      </w:pPr>
+      <w:rPr>
+        <w:rFonts w:ascii="Courier New" w:hAnsi="Courier New" w:cs="Courier New" w:hint="default"/>
+      </w:rPr>
+    </w:lvl>
+    <w:lvl w:ilvl="2" w:tplc="04090005" w:tentative="1">
+      <w:start w:val="1"/>
+      <w:numFmt w:val="bullet"/>
+      <w:lvlText w:val=""/>
+      <w:lvlJc w:val="left"/>
+      <w:pPr>
+        <w:ind w:left="2160" w:hanging="360"/>
+      </w:pPr>
+      <w:rPr>
+        <w:rFonts w:ascii="Wingdings" w:hAnsi="Wingdings" w:hint="default"/>
+      </w:rPr>
+    </w:lvl>
+    <w:lvl w:ilvl="3" w:tplc="04090001" w:tentative="1">
+      <w:start w:val="1"/>
+      <w:numFmt w:val="bullet"/>
+      <w:lvlText w:val=""/>
+      <w:lvlJc w:val="left"/>
+      <w:pPr>
+        <w:ind w:left="2880" w:hanging="360"/>
+      </w:pPr>
+      <w:rPr>
+        <w:rFonts w:ascii="Symbol" w:hAnsi="Symbol" w:hint="default"/>
+      </w:rPr>
+    </w:lvl>
+    <w:lvl w:ilvl="4" w:tplc="04090003" w:tentative="1">
+      <w:start w:val="1"/>
+      <w:numFmt w:val="bullet"/>
+      <w:lvlText w:val="o"/>
+      <w:lvlJc w:val="left"/>
+      <w:pPr>
+        <w:ind w:left="3600" w:hanging="360"/>
+      </w:pPr>
+      <w:rPr>
+        <w:rFonts w:ascii="Courier New" w:hAnsi="Courier New" w:cs="Courier New" w:hint="default"/>
+      </w:rPr>
+    </w:lvl>
+    <w:lvl w:ilvl="5" w:tplc="04090005" w:tentative="1">
+      <w:start w:val="1"/>
+      <w:numFmt w:val="bullet"/>
+      <w:lvlText w:val=""/>
+      <w:lvlJc w:val="left"/>
+      <w:pPr>
+        <w:ind w:left="4320" w:hanging="360"/>
+      </w:pPr>
+      <w:rPr>
+        <w:rFonts w:ascii="Wingdings" w:hAnsi="Wingdings" w:hint="default"/>
+      </w:rPr>
+    </w:lvl>
+    <w:lvl w:ilvl="6" w:tplc="04090001" w:tentative="1">
+      <w:start w:val="1"/>
+      <w:numFmt w:val="bullet"/>
+      <w:lvlText w:val=""/>
+      <w:lvlJc w:val="left"/>
+      <w:pPr>
+        <w:ind w:left="5040" w:hanging="360"/>
+      </w:pPr>
+      <w:rPr>
+        <w:rFonts w:ascii="Symbol" w:hAnsi="Symbol" w:hint="default"/>
+      </w:rPr>
+    </w:lvl>
+    <w:lvl w:ilvl="7" w:tplc="04090003" w:tentative="1">
+      <w:start w:val="1"/>
+      <w:numFmt w:val="bullet"/>
+      <w:lvlText w:val="o"/>
+      <w:lvlJc w:val="left"/>
+      <w:pPr>
+        <w:ind w:left="5760" w:hanging="360"/>
+      </w:pPr>
+      <w:rPr>
+        <w:rFonts w:ascii="Courier New" w:hAnsi="Courier New" w:cs="Courier New" w:hint="default"/>
+      </w:rPr>
+    </w:lvl>
+    <w:lvl w:ilvl="8" w:tplc="04090005" w:tentative="1">
+      <w:start w:val="1"/>
+      <w:numFmt w:val="bullet"/>
+      <w:lvlText w:val=""/>
+      <w:lvlJc w:val="left"/>
+      <w:pPr>
+        <w:ind w:left="6480" w:hanging="360"/>
+      </w:pPr>
+      <w:rPr>
+        <w:rFonts w:ascii="Wingdings" w:hAnsi="Wingdings" w:hint="default"/>
+      </w:rPr>
+    </w:lvl>
+  </w:abstractNum>
+  <w:abstractNum w:abstractNumId="5" w15:restartNumberingAfterBreak="0">
+    <w:nsid w:val="46C53593"/>
+    <w:multiLevelType w:val="hybridMultilevel"/>
+    <w:tmpl w:val="ED208FDA"/>
+    <w:lvl w:ilvl="0" w:tplc="04090001">
+      <w:start w:val="1"/>
+      <w:numFmt w:val="bullet"/>
+      <w:lvlText w:val=""/>
+      <w:lvlJc w:val="left"/>
+      <w:pPr>
+        <w:ind w:left="720" w:hanging="360"/>
+      </w:pPr>
+      <w:rPr>
+        <w:rFonts w:ascii="Symbol" w:hAnsi="Symbol" w:hint="default"/>
+      </w:rPr>
+    </w:lvl>
+    <w:lvl w:ilvl="1" w:tplc="04090003" w:tentative="1">
+      <w:start w:val="1"/>
+      <w:numFmt w:val="bullet"/>
+      <w:lvlText w:val="o"/>
+      <w:lvlJc w:val="left"/>
+      <w:pPr>
+        <w:ind w:left="1440" w:hanging="360"/>
+      </w:pPr>
+      <w:rPr>
+        <w:rFonts w:ascii="Courier New" w:hAnsi="Courier New" w:cs="Courier New" w:hint="default"/>
+      </w:rPr>
+    </w:lvl>
+    <w:lvl w:ilvl="2" w:tplc="04090005" w:tentative="1">
+      <w:start w:val="1"/>
+      <w:numFmt w:val="bullet"/>
+      <w:lvlText w:val=""/>
+      <w:lvlJc w:val="left"/>
+      <w:pPr>
+        <w:ind w:left="2160" w:hanging="360"/>
+      </w:pPr>
+      <w:rPr>
+        <w:rFonts w:ascii="Wingdings" w:hAnsi="Wingdings" w:hint="default"/>
+      </w:rPr>
+    </w:lvl>
+    <w:lvl w:ilvl="3" w:tplc="04090001" w:tentative="1">
+      <w:start w:val="1"/>
+      <w:numFmt w:val="bullet"/>
+      <w:lvlText w:val=""/>
+      <w:lvlJc w:val="left"/>
+      <w:pPr>
+        <w:ind w:left="2880" w:hanging="360"/>
+      </w:pPr>
+      <w:rPr>
+        <w:rFonts w:ascii="Symbol" w:hAnsi="Symbol" w:hint="default"/>
+      </w:rPr>
+    </w:lvl>
+    <w:lvl w:ilvl="4" w:tplc="04090003" w:tentative="1">
+      <w:start w:val="1"/>
+      <w:numFmt w:val="bullet"/>
+      <w:lvlText w:val="o"/>
+      <w:lvlJc w:val="left"/>
+      <w:pPr>
+        <w:ind w:left="3600" w:hanging="360"/>
+      </w:pPr>
+      <w:rPr>
+        <w:rFonts w:ascii="Courier New" w:hAnsi="Courier New" w:cs="Courier New" w:hint="default"/>
+      </w:rPr>
+    </w:lvl>
+    <w:lvl w:ilvl="5" w:tplc="04090005" w:tentative="1">
+      <w:start w:val="1"/>
+      <w:numFmt w:val="bullet"/>
+      <w:lvlText w:val=""/>
+      <w:lvlJc w:val="left"/>
+      <w:pPr>
+        <w:ind w:left="4320" w:hanging="360"/>
+      </w:pPr>
+      <w:rPr>
+        <w:rFonts w:ascii="Wingdings" w:hAnsi="Wingdings" w:hint="default"/>
+      </w:rPr>
+    </w:lvl>
+    <w:lvl w:ilvl="6" w:tplc="04090001" w:tentative="1">
+      <w:start w:val="1"/>
+      <w:numFmt w:val="bullet"/>
+      <w:lvlText w:val=""/>
+      <w:lvlJc w:val="left"/>
+      <w:pPr>
+        <w:ind w:left="5040" w:hanging="360"/>
+      </w:pPr>
+      <w:rPr>
+        <w:rFonts w:ascii="Symbol" w:hAnsi="Symbol" w:hint="default"/>
+      </w:rPr>
+    </w:lvl>
+    <w:lvl w:ilvl="7" w:tplc="04090003" w:tentative="1">
+      <w:start w:val="1"/>
+      <w:numFmt w:val="bullet"/>
+      <w:lvlText w:val="o"/>
+      <w:lvlJc w:val="left"/>
+      <w:pPr>
+        <w:ind w:left="5760" w:hanging="360"/>
+      </w:pPr>
+      <w:rPr>
+        <w:rFonts w:ascii="Courier New" w:hAnsi="Courier New" w:cs="Courier New" w:hint="default"/>
+      </w:rPr>
+    </w:lvl>
+    <w:lvl w:ilvl="8" w:tplc="04090005" w:tentative="1">
+      <w:start w:val="1"/>
+      <w:numFmt w:val="bullet"/>
+      <w:lvlText w:val=""/>
+      <w:lvlJc w:val="left"/>
+      <w:pPr>
+        <w:ind w:left="6480" w:hanging="360"/>
+      </w:pPr>
+      <w:rPr>
+        <w:rFonts w:ascii="Wingdings" w:hAnsi="Wingdings" w:hint="default"/>
+      </w:rPr>
+    </w:lvl>
+  </w:abstractNum>
+  <w:abstractNum w:abstractNumId="6" w15:restartNumberingAfterBreak="0">
+    <w:nsid w:val="5428450F"/>
+    <w:multiLevelType w:val="hybridMultilevel"/>
+    <w:tmpl w:val="3C6691F8"/>
+    <w:lvl w:ilvl="0" w:tplc="04090001">
+      <w:start w:val="1"/>
+      <w:numFmt w:val="bullet"/>
+      <w:lvlText w:val=""/>
+      <w:lvlJc w:val="left"/>
+      <w:pPr>
+        <w:ind w:left="720" w:hanging="360"/>
+      </w:pPr>
+      <w:rPr>
+        <w:rFonts w:ascii="Symbol" w:hAnsi="Symbol" w:hint="default"/>
+      </w:rPr>
+    </w:lvl>
+    <w:lvl w:ilvl="1" w:tplc="04090003" w:tentative="1">
+      <w:start w:val="1"/>
+      <w:numFmt w:val="bullet"/>
+      <w:lvlText w:val="o"/>
+      <w:lvlJc w:val="left"/>
+      <w:pPr>
+        <w:ind w:left="1440" w:hanging="360"/>
+      </w:pPr>
+      <w:rPr>
+        <w:rFonts w:ascii="Courier New" w:hAnsi="Courier New" w:cs="Courier New" w:hint="default"/>
+      </w:rPr>
+    </w:lvl>
+    <w:lvl w:ilvl="2" w:tplc="04090005" w:tentative="1">
+      <w:start w:val="1"/>
+      <w:numFmt w:val="bullet"/>
+      <w:lvlText w:val=""/>
+      <w:lvlJc w:val="left"/>
+      <w:pPr>
+        <w:ind w:left="2160" w:hanging="360"/>
+      </w:pPr>
+      <w:rPr>
+        <w:rFonts w:ascii="Wingdings" w:hAnsi="Wingdings" w:hint="default"/>
+      </w:rPr>
+    </w:lvl>
+    <w:lvl w:ilvl="3" w:tplc="04090001" w:tentative="1">
+      <w:start w:val="1"/>
+      <w:numFmt w:val="bullet"/>
+      <w:lvlText w:val=""/>
+      <w:lvlJc w:val="left"/>
+      <w:pPr>
+        <w:ind w:left="2880" w:hanging="360"/>
+      </w:pPr>
+      <w:rPr>
+        <w:rFonts w:ascii="Symbol" w:hAnsi="Symbol" w:hint="default"/>
+      </w:rPr>
+    </w:lvl>
+    <w:lvl w:ilvl="4" w:tplc="04090003" w:tentative="1">
+      <w:start w:val="1"/>
+      <w:numFmt w:val="bullet"/>
+      <w:lvlText w:val="o"/>
+      <w:lvlJc w:val="left"/>
+      <w:pPr>
+        <w:ind w:left="3600" w:hanging="360"/>
+      </w:pPr>
+      <w:rPr>
+        <w:rFonts w:ascii="Courier New" w:hAnsi="Courier New" w:cs="Courier New" w:hint="default"/>
+      </w:rPr>
+    </w:lvl>
+    <w:lvl w:ilvl="5" w:tplc="04090005" w:tentative="1">
+      <w:start w:val="1"/>
+      <w:numFmt w:val="bullet"/>
+      <w:lvlText w:val=""/>
+      <w:lvlJc w:val="left"/>
+      <w:pPr>
+        <w:ind w:left="4320" w:hanging="360"/>
+      </w:pPr>
+      <w:rPr>
+        <w:rFonts w:ascii="Wingdings" w:hAnsi="Wingdings" w:hint="default"/>
+      </w:rPr>
+    </w:lvl>
+    <w:lvl w:ilvl="6" w:tplc="04090001" w:tentative="1">
+      <w:start w:val="1"/>
+      <w:numFmt w:val="bullet"/>
+      <w:lvlText w:val=""/>
+      <w:lvlJc w:val="left"/>
+      <w:pPr>
+        <w:ind w:left="5040" w:hanging="360"/>
+      </w:pPr>
+      <w:rPr>
+        <w:rFonts w:ascii="Symbol" w:hAnsi="Symbol" w:hint="default"/>
+      </w:rPr>
+    </w:lvl>
+    <w:lvl w:ilvl="7" w:tplc="04090003" w:tentative="1">
+      <w:start w:val="1"/>
+      <w:numFmt w:val="bullet"/>
+      <w:lvlText w:val="o"/>
+      <w:lvlJc w:val="left"/>
+      <w:pPr>
+        <w:ind w:left="5760" w:hanging="360"/>
+      </w:pPr>
+      <w:rPr>
+        <w:rFonts w:ascii="Courier New" w:hAnsi="Courier New" w:cs="Courier New" w:hint="default"/>
+      </w:rPr>
+    </w:lvl>
+    <w:lvl w:ilvl="8" w:tplc="04090005" w:tentative="1">
+      <w:start w:val="1"/>
+      <w:numFmt w:val="bullet"/>
+      <w:lvlText w:val=""/>
+      <w:lvlJc w:val="left"/>
+      <w:pPr>
+        <w:ind w:left="6480" w:hanging="360"/>
+      </w:pPr>
+      <w:rPr>
+        <w:rFonts w:ascii="Wingdings" w:hAnsi="Wingdings" w:hint="default"/>
+      </w:rPr>
+    </w:lvl>
+  </w:abstractNum>
+  <w:abstractNum w:abstractNumId="7" w15:restartNumberingAfterBreak="0">
+    <w:nsid w:val="5945673A"/>
+    <w:multiLevelType w:val="hybridMultilevel"/>
+    <w:tmpl w:val="EC9E09E0"/>
+    <w:lvl w:ilvl="0" w:tplc="04090001">
+      <w:start w:val="1"/>
+      <w:numFmt w:val="bullet"/>
+      <w:lvlText w:val=""/>
+      <w:lvlJc w:val="left"/>
+      <w:pPr>
+        <w:ind w:left="720" w:hanging="360"/>
+      </w:pPr>
+      <w:rPr>
+        <w:rFonts w:ascii="Symbol" w:hAnsi="Symbol" w:hint="default"/>
+      </w:rPr>
+    </w:lvl>
+    <w:lvl w:ilvl="1" w:tplc="04090003" w:tentative="1">
+      <w:start w:val="1"/>
+      <w:numFmt w:val="bullet"/>
+      <w:lvlText w:val="o"/>
+      <w:lvlJc w:val="left"/>
+      <w:pPr>
+        <w:ind w:left="1440" w:hanging="360"/>
+      </w:pPr>
+      <w:rPr>
+        <w:rFonts w:ascii="Courier New" w:hAnsi="Courier New" w:cs="Courier New" w:hint="default"/>
+      </w:rPr>
+    </w:lvl>
+    <w:lvl w:ilvl="2" w:tplc="04090005" w:tentative="1">
+      <w:start w:val="1"/>
+      <w:numFmt w:val="bullet"/>
+      <w:lvlText w:val=""/>
+      <w:lvlJc w:val="left"/>
+      <w:pPr>
+        <w:ind w:left="2160" w:hanging="360"/>
+      </w:pPr>
+      <w:rPr>
+        <w:rFonts w:ascii="Wingdings" w:hAnsi="Wingdings" w:hint="default"/>
+      </w:rPr>
+    </w:lvl>
+    <w:lvl w:ilvl="3" w:tplc="04090001" w:tentative="1">
+      <w:start w:val="1"/>
+      <w:numFmt w:val="bullet"/>
+      <w:lvlText w:val=""/>
+      <w:lvlJc w:val="left"/>
+      <w:pPr>
+        <w:ind w:left="2880" w:hanging="360"/>
+      </w:pPr>
+      <w:rPr>
+        <w:rFonts w:ascii="Symbol" w:hAnsi="Symbol" w:hint="default"/>
+      </w:rPr>
+    </w:lvl>
+    <w:lvl w:ilvl="4" w:tplc="04090003" w:tentative="1">
+      <w:start w:val="1"/>
+      <w:numFmt w:val="bullet"/>
+      <w:lvlText w:val="o"/>
+      <w:lvlJc w:val="left"/>
+      <w:pPr>
+        <w:ind w:left="3600" w:hanging="360"/>
+      </w:pPr>
+      <w:rPr>
+        <w:rFonts w:ascii="Courier New" w:hAnsi="Courier New" w:cs="Courier New" w:hint="default"/>
+      </w:rPr>
+    </w:lvl>
+    <w:lvl w:ilvl="5" w:tplc="04090005" w:tentative="1">
+      <w:start w:val="1"/>
+      <w:numFmt w:val="bullet"/>
+      <w:lvlText w:val=""/>
+      <w:lvlJc w:val="left"/>
+      <w:pPr>
+        <w:ind w:left="4320" w:hanging="360"/>
+      </w:pPr>
+      <w:rPr>
+        <w:rFonts w:ascii="Wingdings" w:hAnsi="Wingdings" w:hint="default"/>
+      </w:rPr>
+    </w:lvl>
+    <w:lvl w:ilvl="6" w:tplc="04090001" w:tentative="1">
+      <w:start w:val="1"/>
+      <w:numFmt w:val="bullet"/>
+      <w:lvlText w:val=""/>
+      <w:lvlJc w:val="left"/>
+      <w:pPr>
+        <w:ind w:left="5040" w:hanging="360"/>
+      </w:pPr>
+      <w:rPr>
+        <w:rFonts w:ascii="Symbol" w:hAnsi="Symbol" w:hint="default"/>
+      </w:rPr>
+    </w:lvl>
+    <w:lvl w:ilvl="7" w:tplc="04090003" w:tentative="1">
+      <w:start w:val="1"/>
+      <w:numFmt w:val="bullet"/>
+      <w:lvlText w:val="o"/>
+      <w:lvlJc w:val="left"/>
+      <w:pPr>
+        <w:ind w:left="5760" w:hanging="360"/>
+      </w:pPr>
+      <w:rPr>
+        <w:rFonts w:ascii="Courier New" w:hAnsi="Courier New" w:cs="Courier New" w:hint="default"/>
+      </w:rPr>
+    </w:lvl>
+    <w:lvl w:ilvl="8" w:tplc="04090005" w:tentative="1">
+      <w:start w:val="1"/>
+      <w:numFmt w:val="bullet"/>
+      <w:lvlText w:val=""/>
+      <w:lvlJc w:val="left"/>
+      <w:pPr>
+        <w:ind w:left="6480" w:hanging="360"/>
+      </w:pPr>
+      <w:rPr>
+        <w:rFonts w:ascii="Wingdings" w:hAnsi="Wingdings" w:hint="default"/>
+      </w:rPr>
+    </w:lvl>
+  </w:abstractNum>
+  <w:abstractNum w:abstractNumId="8" w15:restartNumberingAfterBreak="0">
     <w:nsid w:val="5B687255"/>
     <w:multiLevelType w:val="hybridMultilevel"/>
     <w:tmpl w:val="F4FE7292"/>
@@ -6244,7 +8166,7 @@
       </w:rPr>
     </w:lvl>
   </w:abstractNum>
-  <w:abstractNum w:abstractNumId="2" w15:restartNumberingAfterBreak="0">
+  <w:abstractNum w:abstractNumId="9" w15:restartNumberingAfterBreak="0">
     <w:nsid w:val="7515752E"/>
     <w:multiLevelType w:val="multilevel"/>
     <w:tmpl w:val="8BD85EB2"/>
@@ -6394,19 +8316,40 @@
     </w:lvl>
   </w:abstractNum>
   <w:num w:numId="1" w16cid:durableId="1196498897">
+    <w:abstractNumId w:val="8"/>
+  </w:num>
+  <w:num w:numId="2" w16cid:durableId="508636935">
+    <w:abstractNumId w:val="9"/>
+  </w:num>
+  <w:num w:numId="3" w16cid:durableId="592856332">
     <w:abstractNumId w:val="1"/>
   </w:num>
-  <w:num w:numId="2" w16cid:durableId="508636935">
+  <w:num w:numId="4" w16cid:durableId="227307242">
+    <w:abstractNumId w:val="6"/>
+  </w:num>
+  <w:num w:numId="5" w16cid:durableId="695500308">
     <w:abstractNumId w:val="2"/>
   </w:num>
-  <w:num w:numId="3" w16cid:durableId="592856332">
+  <w:num w:numId="6" w16cid:durableId="164975669">
+    <w:abstractNumId w:val="4"/>
+  </w:num>
+  <w:num w:numId="7" w16cid:durableId="1211112878">
+    <w:abstractNumId w:val="7"/>
+  </w:num>
+  <w:num w:numId="8" w16cid:durableId="830145523">
+    <w:abstractNumId w:val="3"/>
+  </w:num>
+  <w:num w:numId="9" w16cid:durableId="1927568758">
+    <w:abstractNumId w:val="5"/>
+  </w:num>
+  <w:num w:numId="10" w16cid:durableId="59062378">
     <w:abstractNumId w:val="0"/>
   </w:num>
 </w:numbering>
 </file>
 
 <file path=word/styles.xml><?xml version="1.0" encoding="utf-8"?>
-<w:styles xmlns:mc="http://schemas.openxmlformats.org/markup-compatibility/2006" xmlns:r="http://schemas.openxmlformats.org/officeDocument/2006/relationships" xmlns:w="http://schemas.openxmlformats.org/wordprocessingml/2006/main" xmlns:w14="http://schemas.microsoft.com/office/word/2010/wordml" xmlns:w15="http://schemas.microsoft.com/office/word/2012/wordml" xmlns:w16cex="http://schemas.microsoft.com/office/word/2018/wordml/cex" xmlns:w16cid="http://schemas.microsoft.com/office/word/2016/wordml/cid" xmlns:w16="http://schemas.microsoft.com/office/word/2018/wordml" xmlns:w16sdtdh="http://schemas.microsoft.com/office/word/2020/wordml/sdtdatahash" xmlns:w16se="http://schemas.microsoft.com/office/word/2015/wordml/symex" mc:Ignorable="w14 w15 w16se w16cid w16 w16cex w16sdtdh">
+<w:styles xmlns:mc="http://schemas.openxmlformats.org/markup-compatibility/2006" xmlns:r="http://schemas.openxmlformats.org/officeDocument/2006/relationships" xmlns:w="http://schemas.openxmlformats.org/wordprocessingml/2006/main" xmlns:w14="http://schemas.microsoft.com/office/word/2010/wordml" xmlns:w15="http://schemas.microsoft.com/office/word/2012/wordml" xmlns:w16cex="http://schemas.microsoft.com/office/word/2018/wordml/cex" xmlns:w16cid="http://schemas.microsoft.com/office/word/2016/wordml/cid" xmlns:w16="http://schemas.microsoft.com/office/word/2018/wordml" xmlns:w16du="http://schemas.microsoft.com/office/word/2023/wordml/word16du" xmlns:w16sdtdh="http://schemas.microsoft.com/office/word/2020/wordml/sdtdatahash" xmlns:w16se="http://schemas.microsoft.com/office/word/2015/wordml/symex" mc:Ignorable="w14 w15 w16se w16cid w16 w16cex w16sdtdh w16du">
   <w:docDefaults>
     <w:rPrDefault>
       <w:rPr>
@@ -7007,6 +8950,7 @@
   <w:style w:type="character" w:default="1" w:styleId="DefaultParagraphFont">
     <w:name w:val="Default Paragraph Font"/>
     <w:uiPriority w:val="1"/>
+    <w:semiHidden/>
     <w:unhideWhenUsed/>
   </w:style>
   <w:style w:type="table" w:default="1" w:styleId="TableNormal">

</xml_diff>